<commit_message>
gam summary: holocene lat pattern
</commit_message>
<xml_diff>
--- a/Outputs/Table/overall_gam_mntd_201223.docx
+++ b/Outputs/Table/overall_gam_mntd_201223.docx
@@ -508,7 +508,7 @@
                 <w:sz w:val="22"/>
                 <w:szCs w:val="22"/>
               </w:rPr>
-              <w:t>5.116</w:t>
+              <w:t>5.133</w:t>
             </w:r>
           </w:p>
         </w:tc>
@@ -709,7 +709,6 @@
               <w:ind w:left="100" w:right="100"/>
               <w:jc w:val="right"/>
             </w:pPr>
-            <w:proofErr w:type="spellStart"/>
             <w:r>
               <w:rPr>
                 <w:rFonts w:ascii="Arial" w:eastAsia="Arial" w:hAnsi="Arial" w:cs="Arial"/>
@@ -720,7 +719,6 @@
               </w:rPr>
               <w:t>edf</w:t>
             </w:r>
-            <w:proofErr w:type="spellEnd"/>
           </w:p>
         </w:tc>
         <w:tc>
@@ -761,20 +759,8 @@
                 <w:sz w:val="22"/>
                 <w:szCs w:val="22"/>
               </w:rPr>
-              <w:t xml:space="preserve">Ref. </w:t>
-            </w:r>
-            <w:proofErr w:type="spellStart"/>
-            <w:r>
-              <w:rPr>
-                <w:rFonts w:ascii="Arial" w:eastAsia="Arial" w:hAnsi="Arial" w:cs="Arial"/>
-                <w:b/>
-                <w:color w:val="000000"/>
-                <w:sz w:val="22"/>
-                <w:szCs w:val="22"/>
-              </w:rPr>
-              <w:t>df</w:t>
-            </w:r>
-            <w:proofErr w:type="spellEnd"/>
+              <w:t>Ref. df</w:t>
+            </w:r>
           </w:p>
         </w:tc>
         <w:tc>
@@ -973,27 +959,7 @@
                 <w:sz w:val="22"/>
                 <w:szCs w:val="22"/>
               </w:rPr>
-              <w:t>s(</w:t>
-            </w:r>
-            <w:proofErr w:type="spellStart"/>
-            <w:r>
-              <w:rPr>
-                <w:rFonts w:ascii="Arial" w:eastAsia="Arial" w:hAnsi="Arial" w:cs="Arial"/>
-                <w:color w:val="000000"/>
-                <w:sz w:val="22"/>
-                <w:szCs w:val="22"/>
-              </w:rPr>
-              <w:t>lat</w:t>
-            </w:r>
-            <w:proofErr w:type="spellEnd"/>
-            <w:r>
-              <w:rPr>
-                <w:rFonts w:ascii="Arial" w:eastAsia="Arial" w:hAnsi="Arial" w:cs="Arial"/>
-                <w:color w:val="000000"/>
-                <w:sz w:val="22"/>
-                <w:szCs w:val="22"/>
-              </w:rPr>
-              <w:t>)</w:t>
+              <w:t>s(lat)</w:t>
             </w:r>
           </w:p>
         </w:tc>
@@ -1034,7 +1000,7 @@
                 <w:sz w:val="22"/>
                 <w:szCs w:val="22"/>
               </w:rPr>
-              <w:t>4.812</w:t>
+              <w:t>4.837</w:t>
             </w:r>
           </w:p>
         </w:tc>
@@ -1075,7 +1041,7 @@
                 <w:sz w:val="22"/>
                 <w:szCs w:val="22"/>
               </w:rPr>
-              <w:t>4.836</w:t>
+              <w:t>4.861</w:t>
             </w:r>
           </w:p>
         </w:tc>
@@ -1116,7 +1082,7 @@
                 <w:sz w:val="22"/>
                 <w:szCs w:val="22"/>
               </w:rPr>
-              <w:t>7.501</w:t>
+              <w:t>7.540</w:t>
             </w:r>
           </w:p>
         </w:tc>
@@ -1157,7 +1123,7 @@
                 <w:sz w:val="22"/>
                 <w:szCs w:val="22"/>
               </w:rPr>
-              <w:t>0.0002</w:t>
+              <w:t>0.0001</w:t>
             </w:r>
           </w:p>
         </w:tc>
@@ -1314,7 +1280,7 @@
                 <w:sz w:val="22"/>
                 <w:szCs w:val="22"/>
               </w:rPr>
-              <w:t>2.984</w:t>
+              <w:t>2.945</w:t>
             </w:r>
           </w:p>
         </w:tc>
@@ -1355,7 +1321,7 @@
                 <w:sz w:val="22"/>
                 <w:szCs w:val="22"/>
               </w:rPr>
-              <w:t>3.570</w:t>
+              <w:t>3.524</w:t>
             </w:r>
           </w:p>
         </w:tc>
@@ -1396,7 +1362,7 @@
                 <w:sz w:val="22"/>
                 <w:szCs w:val="22"/>
               </w:rPr>
-              <w:t>2.881</w:t>
+              <w:t>2.757</w:t>
             </w:r>
           </w:p>
         </w:tc>
@@ -1437,7 +1403,7 @@
                 <w:sz w:val="22"/>
                 <w:szCs w:val="22"/>
               </w:rPr>
-              <w:t>0.0282</w:t>
+              <w:t>0.0346</w:t>
             </w:r>
           </w:p>
         </w:tc>
@@ -1594,7 +1560,7 @@
                 <w:sz w:val="22"/>
                 <w:szCs w:val="22"/>
               </w:rPr>
-              <w:t>3.637</w:t>
+              <w:t>3.627</w:t>
             </w:r>
           </w:p>
         </w:tc>
@@ -1676,7 +1642,7 @@
                 <w:sz w:val="22"/>
                 <w:szCs w:val="22"/>
               </w:rPr>
-              <w:t>69.514</w:t>
+              <w:t>64.925</w:t>
             </w:r>
           </w:p>
         </w:tc>
@@ -1833,19 +1799,8 @@
                 <w:sz w:val="22"/>
                 <w:szCs w:val="22"/>
               </w:rPr>
-              <w:t>s(age):</w:t>
-            </w:r>
-            <w:proofErr w:type="spellStart"/>
-            <w:r>
-              <w:rPr>
-                <w:rFonts w:ascii="Arial" w:eastAsia="Arial" w:hAnsi="Arial" w:cs="Arial"/>
-                <w:color w:val="000000"/>
-                <w:sz w:val="22"/>
-                <w:szCs w:val="22"/>
-              </w:rPr>
-              <w:t>dataset_idPVT_Dalianhai_Lake</w:t>
-            </w:r>
-            <w:proofErr w:type="spellEnd"/>
+              <w:t>s(age):dataset_idPVT_Daihai_Lake_2004</w:t>
+            </w:r>
           </w:p>
         </w:tc>
         <w:tc>
@@ -1885,7 +1840,7 @@
                 <w:sz w:val="22"/>
                 <w:szCs w:val="22"/>
               </w:rPr>
-              <w:t>3.742</w:t>
+              <w:t>3.052</w:t>
             </w:r>
           </w:p>
         </w:tc>
@@ -1967,7 +1922,7 @@
                 <w:sz w:val="22"/>
                 <w:szCs w:val="22"/>
               </w:rPr>
-              <w:t>5.862</w:t>
+              <w:t>2.479</w:t>
             </w:r>
           </w:p>
         </w:tc>
@@ -2008,7 +1963,7 @@
                 <w:sz w:val="22"/>
                 <w:szCs w:val="22"/>
               </w:rPr>
-              <w:t>0.0300</w:t>
+              <w:t>0.0189</w:t>
             </w:r>
           </w:p>
         </w:tc>
@@ -2124,19 +2079,8 @@
                 <w:sz w:val="22"/>
                 <w:szCs w:val="22"/>
               </w:rPr>
-              <w:t>s(age):</w:t>
-            </w:r>
-            <w:proofErr w:type="spellStart"/>
-            <w:r>
-              <w:rPr>
-                <w:rFonts w:ascii="Arial" w:eastAsia="Arial" w:hAnsi="Arial" w:cs="Arial"/>
-                <w:color w:val="000000"/>
-                <w:sz w:val="22"/>
-                <w:szCs w:val="22"/>
-              </w:rPr>
-              <w:t>dataset_idPVT_Qidong</w:t>
-            </w:r>
-            <w:proofErr w:type="spellEnd"/>
+              <w:t>s(age):dataset_idPVT_Dalianhai_Lake</w:t>
+            </w:r>
           </w:p>
         </w:tc>
         <w:tc>
@@ -2176,7 +2120,7 @@
                 <w:sz w:val="22"/>
                 <w:szCs w:val="22"/>
               </w:rPr>
-              <w:t>0.551</w:t>
+              <w:t>3.745</w:t>
             </w:r>
           </w:p>
         </w:tc>
@@ -2258,7 +2202,7 @@
                 <w:sz w:val="22"/>
                 <w:szCs w:val="22"/>
               </w:rPr>
-              <w:t>0.132</w:t>
+              <w:t>5.709</w:t>
             </w:r>
           </w:p>
         </w:tc>
@@ -2299,7 +2243,7 @@
                 <w:sz w:val="22"/>
                 <w:szCs w:val="22"/>
               </w:rPr>
-              <w:t>0.2846</w:t>
+              <w:t>0.0326</w:t>
             </w:r>
           </w:p>
         </w:tc>
@@ -2339,7 +2283,7 @@
                 <w:sz w:val="22"/>
                 <w:szCs w:val="22"/>
               </w:rPr>
-              <w:t xml:space="preserve">   </w:t>
+              <w:t xml:space="preserve">  *</w:t>
             </w:r>
           </w:p>
         </w:tc>
@@ -2415,19 +2359,8 @@
                 <w:sz w:val="22"/>
                 <w:szCs w:val="22"/>
               </w:rPr>
-              <w:t>s(age):</w:t>
-            </w:r>
-            <w:proofErr w:type="spellStart"/>
-            <w:r>
-              <w:rPr>
-                <w:rFonts w:ascii="Arial" w:eastAsia="Arial" w:hAnsi="Arial" w:cs="Arial"/>
-                <w:color w:val="000000"/>
-                <w:sz w:val="22"/>
-                <w:szCs w:val="22"/>
-              </w:rPr>
-              <w:t>dataset_idPVT_Ulan_Ul_Lake</w:t>
-            </w:r>
-            <w:proofErr w:type="spellEnd"/>
+              <w:t>s(age):dataset_idPVT_Dongi_Cona</w:t>
+            </w:r>
           </w:p>
         </w:tc>
         <w:tc>
@@ -2467,7 +2400,7 @@
                 <w:sz w:val="22"/>
                 <w:szCs w:val="22"/>
               </w:rPr>
-              <w:t>6.687</w:t>
+              <w:t>0.000</w:t>
             </w:r>
           </w:p>
         </w:tc>
@@ -2549,7 +2482,7 @@
                 <w:sz w:val="22"/>
                 <w:szCs w:val="22"/>
               </w:rPr>
-              <w:t>11.728</w:t>
+              <w:t>0.000</w:t>
             </w:r>
           </w:p>
         </w:tc>
@@ -2590,7 +2523,7 @@
                 <w:sz w:val="22"/>
                 <w:szCs w:val="22"/>
               </w:rPr>
-              <w:t>0.0011</w:t>
+              <w:t>0.8327</w:t>
             </w:r>
           </w:p>
         </w:tc>
@@ -2630,7 +2563,7 @@
                 <w:sz w:val="22"/>
                 <w:szCs w:val="22"/>
               </w:rPr>
-              <w:t xml:space="preserve"> **</w:t>
+              <w:t xml:space="preserve">   </w:t>
             </w:r>
           </w:p>
         </w:tc>
@@ -2706,7 +2639,7 @@
                 <w:sz w:val="22"/>
                 <w:szCs w:val="22"/>
               </w:rPr>
-              <w:t>s(age):dataset_idPANGAEA.834960</w:t>
+              <w:t>s(age):dataset_idPVT_Gonghai_Lake</w:t>
             </w:r>
           </w:p>
         </w:tc>
@@ -2747,7 +2680,7 @@
                 <w:sz w:val="22"/>
                 <w:szCs w:val="22"/>
               </w:rPr>
-              <w:t>2.726</w:t>
+              <w:t>7.701</w:t>
             </w:r>
           </w:p>
         </w:tc>
@@ -2829,7 +2762,7 @@
                 <w:sz w:val="22"/>
                 <w:szCs w:val="22"/>
               </w:rPr>
-              <w:t>50.533</w:t>
+              <w:t>389.510</w:t>
             </w:r>
           </w:p>
         </w:tc>
@@ -2986,19 +2919,8 @@
                 <w:sz w:val="22"/>
                 <w:szCs w:val="22"/>
               </w:rPr>
-              <w:t>s(age):</w:t>
-            </w:r>
-            <w:proofErr w:type="spellStart"/>
-            <w:r>
-              <w:rPr>
-                <w:rFonts w:ascii="Arial" w:eastAsia="Arial" w:hAnsi="Arial" w:cs="Arial"/>
-                <w:color w:val="000000"/>
-                <w:sz w:val="22"/>
-                <w:szCs w:val="22"/>
-              </w:rPr>
-              <w:t>dataset_idPVT_Barkol_Lake</w:t>
-            </w:r>
-            <w:proofErr w:type="spellEnd"/>
+              <w:t>s(age):dataset_idPVT_Hoton_Nur_2</w:t>
+            </w:r>
           </w:p>
         </w:tc>
         <w:tc>
@@ -3038,7 +2960,7 @@
                 <w:sz w:val="22"/>
                 <w:szCs w:val="22"/>
               </w:rPr>
-              <w:t>3.740</w:t>
+              <w:t>4.306</w:t>
             </w:r>
           </w:p>
         </w:tc>
@@ -3120,7 +3042,7 @@
                 <w:sz w:val="22"/>
                 <w:szCs w:val="22"/>
               </w:rPr>
-              <w:t>3.320</w:t>
+              <w:t>2.848</w:t>
             </w:r>
           </w:p>
         </w:tc>
@@ -3161,7 +3083,7 @@
                 <w:sz w:val="22"/>
                 <w:szCs w:val="22"/>
               </w:rPr>
-              <w:t>0.1246</w:t>
+              <w:t>0.3562</w:t>
             </w:r>
           </w:p>
         </w:tc>
@@ -3277,19 +3199,8 @@
                 <w:sz w:val="22"/>
                 <w:szCs w:val="22"/>
               </w:rPr>
-              <w:t>s(age):</w:t>
-            </w:r>
-            <w:proofErr w:type="spellStart"/>
-            <w:r>
-              <w:rPr>
-                <w:rFonts w:ascii="Arial" w:eastAsia="Arial" w:hAnsi="Arial" w:cs="Arial"/>
-                <w:color w:val="000000"/>
-                <w:sz w:val="22"/>
-                <w:szCs w:val="22"/>
-              </w:rPr>
-              <w:t>dataset_idPVT_Dali_Nur_Liuzhouwan_Lake</w:t>
-            </w:r>
-            <w:proofErr w:type="spellEnd"/>
+              <w:t>s(age):dataset_idPVT_Manas_Lake_LM1</w:t>
+            </w:r>
           </w:p>
         </w:tc>
         <w:tc>
@@ -3452,7 +3363,7 @@
                 <w:sz w:val="22"/>
                 <w:szCs w:val="22"/>
               </w:rPr>
-              <w:t>0.6017</w:t>
+              <w:t>0.5836</w:t>
             </w:r>
           </w:p>
         </w:tc>
@@ -3568,19 +3479,8 @@
                 <w:sz w:val="22"/>
                 <w:szCs w:val="22"/>
               </w:rPr>
-              <w:t>s(age):</w:t>
-            </w:r>
-            <w:proofErr w:type="spellStart"/>
-            <w:r>
-              <w:rPr>
-                <w:rFonts w:ascii="Arial" w:eastAsia="Arial" w:hAnsi="Arial" w:cs="Arial"/>
-                <w:color w:val="000000"/>
-                <w:sz w:val="22"/>
-                <w:szCs w:val="22"/>
-              </w:rPr>
-              <w:t>dataset_idPVT_Ganhai_Lake</w:t>
-            </w:r>
-            <w:proofErr w:type="spellEnd"/>
+              <w:t>s(age):dataset_idPVT_Qidong</w:t>
+            </w:r>
           </w:p>
         </w:tc>
         <w:tc>
@@ -3620,7 +3520,7 @@
                 <w:sz w:val="22"/>
                 <w:szCs w:val="22"/>
               </w:rPr>
-              <w:t>5.537</w:t>
+              <w:t>0.591</w:t>
             </w:r>
           </w:p>
         </w:tc>
@@ -3702,7 +3602,7 @@
                 <w:sz w:val="22"/>
                 <w:szCs w:val="22"/>
               </w:rPr>
-              <w:t>72.124</w:t>
+              <w:t>0.151</w:t>
             </w:r>
           </w:p>
         </w:tc>
@@ -3743,7 +3643,7 @@
                 <w:sz w:val="22"/>
                 <w:szCs w:val="22"/>
               </w:rPr>
-              <w:t>0.0002</w:t>
+              <w:t>0.2708</w:t>
             </w:r>
           </w:p>
         </w:tc>
@@ -3783,7 +3683,7 @@
                 <w:sz w:val="22"/>
                 <w:szCs w:val="22"/>
               </w:rPr>
-              <w:t>***</w:t>
+              <w:t xml:space="preserve">   </w:t>
             </w:r>
           </w:p>
         </w:tc>
@@ -3859,7 +3759,7 @@
                 <w:sz w:val="22"/>
                 <w:szCs w:val="22"/>
               </w:rPr>
-              <w:t>s(age):dataset_idPVT_Hulun_Lake_HL06</w:t>
+              <w:t>s(age):dataset_idPVT_Qinghai_Lake_QH2000</w:t>
             </w:r>
           </w:p>
         </w:tc>
@@ -3900,7 +3800,7 @@
                 <w:sz w:val="22"/>
                 <w:szCs w:val="22"/>
               </w:rPr>
-              <w:t>3.019</w:t>
+              <w:t>2.276</w:t>
             </w:r>
           </w:p>
         </w:tc>
@@ -3982,7 +3882,7 @@
                 <w:sz w:val="22"/>
                 <w:szCs w:val="22"/>
               </w:rPr>
-              <w:t>4.085</w:t>
+              <w:t>10.527</w:t>
             </w:r>
           </w:p>
         </w:tc>
@@ -4023,7 +3923,7 @@
                 <w:sz w:val="22"/>
                 <w:szCs w:val="22"/>
               </w:rPr>
-              <w:t>0.0041</w:t>
+              <w:t>0.0006</w:t>
             </w:r>
           </w:p>
         </w:tc>
@@ -4063,7 +3963,7 @@
                 <w:sz w:val="22"/>
                 <w:szCs w:val="22"/>
               </w:rPr>
-              <w:t xml:space="preserve"> **</w:t>
+              <w:t>***</w:t>
             </w:r>
           </w:p>
         </w:tc>
@@ -4139,19 +4039,8 @@
                 <w:sz w:val="22"/>
                 <w:szCs w:val="22"/>
               </w:rPr>
-              <w:t>s(age):</w:t>
-            </w:r>
-            <w:proofErr w:type="spellStart"/>
-            <w:r>
-              <w:rPr>
-                <w:rFonts w:ascii="Arial" w:eastAsia="Arial" w:hAnsi="Arial" w:cs="Arial"/>
-                <w:color w:val="000000"/>
-                <w:sz w:val="22"/>
-                <w:szCs w:val="22"/>
-              </w:rPr>
-              <w:t>dataset_idPVT_Kuhai_Lake</w:t>
-            </w:r>
-            <w:proofErr w:type="spellEnd"/>
+              <w:t>s(age):dataset_idPVT_Selin_Co_CK8803</w:t>
+            </w:r>
           </w:p>
         </w:tc>
         <w:tc>
@@ -4191,7 +4080,7 @@
                 <w:sz w:val="22"/>
                 <w:szCs w:val="22"/>
               </w:rPr>
-              <w:t>1.076</w:t>
+              <w:t>3.528</w:t>
             </w:r>
           </w:p>
         </w:tc>
@@ -4273,7 +4162,7 @@
                 <w:sz w:val="22"/>
                 <w:szCs w:val="22"/>
               </w:rPr>
-              <w:t>0.326</w:t>
+              <w:t>3.547</w:t>
             </w:r>
           </w:p>
         </w:tc>
@@ -4314,7 +4203,7 @@
                 <w:sz w:val="22"/>
                 <w:szCs w:val="22"/>
               </w:rPr>
-              <w:t>0.1924</w:t>
+              <w:t>0.0003</w:t>
             </w:r>
           </w:p>
         </w:tc>
@@ -4354,7 +4243,7 @@
                 <w:sz w:val="22"/>
                 <w:szCs w:val="22"/>
               </w:rPr>
-              <w:t xml:space="preserve">   </w:t>
+              <w:t>***</w:t>
             </w:r>
           </w:p>
         </w:tc>
@@ -4430,19 +4319,8 @@
                 <w:sz w:val="22"/>
                 <w:szCs w:val="22"/>
               </w:rPr>
-              <w:t>s(age):</w:t>
-            </w:r>
-            <w:proofErr w:type="spellStart"/>
-            <w:r>
-              <w:rPr>
-                <w:rFonts w:ascii="Arial" w:eastAsia="Arial" w:hAnsi="Arial" w:cs="Arial"/>
-                <w:color w:val="000000"/>
-                <w:sz w:val="22"/>
-                <w:szCs w:val="22"/>
-              </w:rPr>
-              <w:t>dataset_idPVT_Naleng_Co</w:t>
-            </w:r>
-            <w:proofErr w:type="spellEnd"/>
+              <w:t>s(age):dataset_idPVT_Sumxi_Lake</w:t>
+            </w:r>
           </w:p>
         </w:tc>
         <w:tc>
@@ -4482,7 +4360,7 @@
                 <w:sz w:val="22"/>
                 <w:szCs w:val="22"/>
               </w:rPr>
-              <w:t>6.031</w:t>
+              <w:t>0.000</w:t>
             </w:r>
           </w:p>
         </w:tc>
@@ -4564,7 +4442,7 @@
                 <w:sz w:val="22"/>
                 <w:szCs w:val="22"/>
               </w:rPr>
-              <w:t>15.094</w:t>
+              <w:t>0.000</w:t>
             </w:r>
           </w:p>
         </w:tc>
@@ -4605,7 +4483,7 @@
                 <w:sz w:val="22"/>
                 <w:szCs w:val="22"/>
               </w:rPr>
-              <w:t>0.0251</w:t>
+              <w:t>0.5744</w:t>
             </w:r>
           </w:p>
         </w:tc>
@@ -4645,7 +4523,7 @@
                 <w:sz w:val="22"/>
                 <w:szCs w:val="22"/>
               </w:rPr>
-              <w:t xml:space="preserve">  *</w:t>
+              <w:t xml:space="preserve">   </w:t>
             </w:r>
           </w:p>
         </w:tc>
@@ -4721,19 +4599,8 @@
                 <w:sz w:val="22"/>
                 <w:szCs w:val="22"/>
               </w:rPr>
-              <w:t>s(age):</w:t>
-            </w:r>
-            <w:proofErr w:type="spellStart"/>
-            <w:r>
-              <w:rPr>
-                <w:rFonts w:ascii="Arial" w:eastAsia="Arial" w:hAnsi="Arial" w:cs="Arial"/>
-                <w:color w:val="000000"/>
-                <w:sz w:val="22"/>
-                <w:szCs w:val="22"/>
-              </w:rPr>
-              <w:t>dataset_idPVT_Sanjiaocheng_Section</w:t>
-            </w:r>
-            <w:proofErr w:type="spellEnd"/>
+              <w:t>s(age):dataset_idPVT_Ulan_Ul_Lake</w:t>
+            </w:r>
           </w:p>
         </w:tc>
         <w:tc>
@@ -4773,7 +4640,7 @@
                 <w:sz w:val="22"/>
                 <w:szCs w:val="22"/>
               </w:rPr>
-              <w:t>7.143</w:t>
+              <w:t>6.683</w:t>
             </w:r>
           </w:p>
         </w:tc>
@@ -4855,7 +4722,7 @@
                 <w:sz w:val="22"/>
                 <w:szCs w:val="22"/>
               </w:rPr>
-              <w:t>27.466</w:t>
+              <w:t>11.454</w:t>
             </w:r>
           </w:p>
         </w:tc>
@@ -4896,7 +4763,7 @@
                 <w:sz w:val="22"/>
                 <w:szCs w:val="22"/>
               </w:rPr>
-              <w:t>0.0000</w:t>
+              <w:t>0.0012</w:t>
             </w:r>
           </w:p>
         </w:tc>
@@ -4936,7 +4803,7 @@
                 <w:sz w:val="22"/>
                 <w:szCs w:val="22"/>
               </w:rPr>
-              <w:t>***</w:t>
+              <w:t xml:space="preserve"> **</w:t>
             </w:r>
           </w:p>
         </w:tc>
@@ -5012,19 +4879,8 @@
                 <w:sz w:val="22"/>
                 <w:szCs w:val="22"/>
               </w:rPr>
-              <w:t>s(age):</w:t>
-            </w:r>
-            <w:proofErr w:type="spellStart"/>
-            <w:r>
-              <w:rPr>
-                <w:rFonts w:ascii="Arial" w:eastAsia="Arial" w:hAnsi="Arial" w:cs="Arial"/>
-                <w:color w:val="000000"/>
-                <w:sz w:val="22"/>
-                <w:szCs w:val="22"/>
-              </w:rPr>
-              <w:t>dataset_idPVT_Tiancai_Lake</w:t>
-            </w:r>
-            <w:proofErr w:type="spellEnd"/>
+              <w:t>s(age):dataset_idPVT_Ximen_Co</w:t>
+            </w:r>
           </w:p>
         </w:tc>
         <w:tc>
@@ -5064,7 +4920,7 @@
                 <w:sz w:val="22"/>
                 <w:szCs w:val="22"/>
               </w:rPr>
-              <w:t>3.634</w:t>
+              <w:t>3.723</w:t>
             </w:r>
           </w:p>
         </w:tc>
@@ -5146,7 +5002,7 @@
                 <w:sz w:val="22"/>
                 <w:szCs w:val="22"/>
               </w:rPr>
-              <w:t>1.796</w:t>
+              <w:t>6.241</w:t>
             </w:r>
           </w:p>
         </w:tc>
@@ -5187,7 +5043,7 @@
                 <w:sz w:val="22"/>
                 <w:szCs w:val="22"/>
               </w:rPr>
-              <w:t>0.0065</w:t>
+              <w:t>0.0000</w:t>
             </w:r>
           </w:p>
         </w:tc>
@@ -5227,7 +5083,7 @@
                 <w:sz w:val="22"/>
                 <w:szCs w:val="22"/>
               </w:rPr>
-              <w:t xml:space="preserve"> **</w:t>
+              <w:t>***</w:t>
             </w:r>
           </w:p>
         </w:tc>
@@ -5303,19 +5159,8 @@
                 <w:sz w:val="22"/>
                 <w:szCs w:val="22"/>
               </w:rPr>
-              <w:t>s(age):</w:t>
-            </w:r>
-            <w:proofErr w:type="spellStart"/>
-            <w:r>
-              <w:rPr>
-                <w:rFonts w:ascii="Arial" w:eastAsia="Arial" w:hAnsi="Arial" w:cs="Arial"/>
-                <w:color w:val="000000"/>
-                <w:sz w:val="22"/>
-                <w:szCs w:val="22"/>
-              </w:rPr>
-              <w:t>dataset_idPVT_Yamant_Nur_Lake</w:t>
-            </w:r>
-            <w:proofErr w:type="spellEnd"/>
+              <w:t>s(age):dataset_idPVT_Yanghu_Lake</w:t>
+            </w:r>
           </w:p>
         </w:tc>
         <w:tc>
@@ -5355,7 +5200,7 @@
                 <w:sz w:val="22"/>
                 <w:szCs w:val="22"/>
               </w:rPr>
-              <w:t>1.466</w:t>
+              <w:t>0.000</w:t>
             </w:r>
           </w:p>
         </w:tc>
@@ -5437,7 +5282,7 @@
                 <w:sz w:val="22"/>
                 <w:szCs w:val="22"/>
               </w:rPr>
-              <w:t>0.768</w:t>
+              <w:t>0.000</w:t>
             </w:r>
           </w:p>
         </w:tc>
@@ -5478,7 +5323,7 @@
                 <w:sz w:val="22"/>
                 <w:szCs w:val="22"/>
               </w:rPr>
-              <w:t>0.0841</w:t>
+              <w:t>0.8240</w:t>
             </w:r>
           </w:p>
         </w:tc>
@@ -5518,7 +5363,7 @@
                 <w:sz w:val="22"/>
                 <w:szCs w:val="22"/>
               </w:rPr>
-              <w:t xml:space="preserve">  .</w:t>
+              <w:t xml:space="preserve">   </w:t>
             </w:r>
           </w:p>
         </w:tc>
@@ -5594,7 +5439,7 @@
                 <w:sz w:val="22"/>
                 <w:szCs w:val="22"/>
               </w:rPr>
-              <w:t>s(age):dataset_idcao_8</w:t>
+              <w:t>s(age):dataset_idPANGAEA.834960</w:t>
             </w:r>
           </w:p>
         </w:tc>
@@ -5635,7 +5480,7 @@
                 <w:sz w:val="22"/>
                 <w:szCs w:val="22"/>
               </w:rPr>
-              <w:t>1.324</w:t>
+              <w:t>2.718</w:t>
             </w:r>
           </w:p>
         </w:tc>
@@ -5717,7 +5562,7 @@
                 <w:sz w:val="22"/>
                 <w:szCs w:val="22"/>
               </w:rPr>
-              <w:t>5.542</w:t>
+              <w:t>50.404</w:t>
             </w:r>
           </w:p>
         </w:tc>
@@ -5758,7 +5603,7 @@
                 <w:sz w:val="22"/>
                 <w:szCs w:val="22"/>
               </w:rPr>
-              <w:t>0.0198</w:t>
+              <w:t>0.0000</w:t>
             </w:r>
           </w:p>
         </w:tc>
@@ -5798,7 +5643,7 @@
                 <w:sz w:val="22"/>
                 <w:szCs w:val="22"/>
               </w:rPr>
-              <w:t xml:space="preserve">  *</w:t>
+              <w:t>***</w:t>
             </w:r>
           </w:p>
         </w:tc>
@@ -5874,7 +5719,7 @@
                 <w:sz w:val="22"/>
                 <w:szCs w:val="22"/>
               </w:rPr>
-              <w:t>s(age):dataset_idcao_57</w:t>
+              <w:t>s(age):dataset_idPVT_Aibi_Lake</w:t>
             </w:r>
           </w:p>
         </w:tc>
@@ -5915,7 +5760,7 @@
                 <w:sz w:val="22"/>
                 <w:szCs w:val="22"/>
               </w:rPr>
-              <w:t>2.586</w:t>
+              <w:t>0.846</w:t>
             </w:r>
           </w:p>
         </w:tc>
@@ -5997,7 +5842,7 @@
                 <w:sz w:val="22"/>
                 <w:szCs w:val="22"/>
               </w:rPr>
-              <w:t>4.575</w:t>
+              <w:t>3.201</w:t>
             </w:r>
           </w:p>
         </w:tc>
@@ -6038,7 +5883,7 @@
                 <w:sz w:val="22"/>
                 <w:szCs w:val="22"/>
               </w:rPr>
-              <w:t>0.0064</w:t>
+              <w:t>0.1043</w:t>
             </w:r>
           </w:p>
         </w:tc>
@@ -6078,7 +5923,7 @@
                 <w:sz w:val="22"/>
                 <w:szCs w:val="22"/>
               </w:rPr>
-              <w:t xml:space="preserve"> **</w:t>
+              <w:t xml:space="preserve">   </w:t>
             </w:r>
           </w:p>
         </w:tc>
@@ -6154,7 +5999,7 @@
                 <w:sz w:val="22"/>
                 <w:szCs w:val="22"/>
               </w:rPr>
-              <w:t>s(age):dataset_idcao_86</w:t>
+              <w:t>s(age):dataset_idPVT_Akkol_Lake</w:t>
             </w:r>
           </w:p>
         </w:tc>
@@ -6195,7 +6040,7 @@
                 <w:sz w:val="22"/>
                 <w:szCs w:val="22"/>
               </w:rPr>
-              <w:t>4.223</w:t>
+              <w:t>3.655</w:t>
             </w:r>
           </w:p>
         </w:tc>
@@ -6277,7 +6122,7 @@
                 <w:sz w:val="22"/>
                 <w:szCs w:val="22"/>
               </w:rPr>
-              <w:t>27.140</w:t>
+              <w:t>8.721</w:t>
             </w:r>
           </w:p>
         </w:tc>
@@ -6318,7 +6163,7 @@
                 <w:sz w:val="22"/>
                 <w:szCs w:val="22"/>
               </w:rPr>
-              <w:t>0.0000</w:t>
+              <w:t>0.0726</w:t>
             </w:r>
           </w:p>
         </w:tc>
@@ -6358,7 +6203,7 @@
                 <w:sz w:val="22"/>
                 <w:szCs w:val="22"/>
               </w:rPr>
-              <w:t>***</w:t>
+              <w:t xml:space="preserve">  .</w:t>
             </w:r>
           </w:p>
         </w:tc>
@@ -6434,7 +6279,7 @@
                 <w:sz w:val="22"/>
                 <w:szCs w:val="22"/>
               </w:rPr>
-              <w:t>s(age):dataset_id47817</w:t>
+              <w:t>s(age):dataset_idPVT_Ayongwama_Co</w:t>
             </w:r>
           </w:p>
         </w:tc>
@@ -6475,7 +6320,7 @@
                 <w:sz w:val="22"/>
                 <w:szCs w:val="22"/>
               </w:rPr>
-              <w:t>4.789</w:t>
+              <w:t>0.000</w:t>
             </w:r>
           </w:p>
         </w:tc>
@@ -6557,7 +6402,7 @@
                 <w:sz w:val="22"/>
                 <w:szCs w:val="22"/>
               </w:rPr>
-              <w:t>3.921</w:t>
+              <w:t>0.000</w:t>
             </w:r>
           </w:p>
         </w:tc>
@@ -6598,7 +6443,7 @@
                 <w:sz w:val="22"/>
                 <w:szCs w:val="22"/>
               </w:rPr>
-              <w:t>0.2548</w:t>
+              <w:t>0.6637</w:t>
             </w:r>
           </w:p>
         </w:tc>
@@ -6714,7 +6559,7 @@
                 <w:sz w:val="22"/>
                 <w:szCs w:val="22"/>
               </w:rPr>
-              <w:t>s(age):dataset_id2649</w:t>
+              <w:t>s(age):dataset_idPVT_Baikal_lake</w:t>
             </w:r>
           </w:p>
         </w:tc>
@@ -6755,7 +6600,7 @@
                 <w:sz w:val="22"/>
                 <w:szCs w:val="22"/>
               </w:rPr>
-              <w:t>0.850</w:t>
+              <w:t>2.488</w:t>
             </w:r>
           </w:p>
         </w:tc>
@@ -6837,7 +6682,7 @@
                 <w:sz w:val="22"/>
                 <w:szCs w:val="22"/>
               </w:rPr>
-              <w:t>0.435</w:t>
+              <w:t>15.012</w:t>
             </w:r>
           </w:p>
         </w:tc>
@@ -6878,7 +6723,7 @@
                 <w:sz w:val="22"/>
                 <w:szCs w:val="22"/>
               </w:rPr>
-              <w:t>0.1180</w:t>
+              <w:t>0.0494</w:t>
             </w:r>
           </w:p>
         </w:tc>
@@ -6918,7 +6763,7 @@
                 <w:sz w:val="22"/>
                 <w:szCs w:val="22"/>
               </w:rPr>
-              <w:t xml:space="preserve">   </w:t>
+              <w:t xml:space="preserve">  *</w:t>
             </w:r>
           </w:p>
         </w:tc>
@@ -6994,7 +6839,7 @@
                 <w:sz w:val="22"/>
                 <w:szCs w:val="22"/>
               </w:rPr>
-              <w:t>s(age):dataset_id4102</w:t>
+              <w:t>s(age):dataset_idPVT_Barkol_Lake</w:t>
             </w:r>
           </w:p>
         </w:tc>
@@ -7035,7 +6880,7 @@
                 <w:sz w:val="22"/>
                 <w:szCs w:val="22"/>
               </w:rPr>
-              <w:t>0.121</w:t>
+              <w:t>3.753</w:t>
             </w:r>
           </w:p>
         </w:tc>
@@ -7117,7 +6962,7 @@
                 <w:sz w:val="22"/>
                 <w:szCs w:val="22"/>
               </w:rPr>
-              <w:t>0.024</w:t>
+              <w:t>3.317</w:t>
             </w:r>
           </w:p>
         </w:tc>
@@ -7158,7 +7003,7 @@
                 <w:sz w:val="22"/>
                 <w:szCs w:val="22"/>
               </w:rPr>
-              <w:t>0.2913</w:t>
+              <w:t>0.1268</w:t>
             </w:r>
           </w:p>
         </w:tc>
@@ -7274,7 +7119,7 @@
                 <w:sz w:val="22"/>
                 <w:szCs w:val="22"/>
               </w:rPr>
-              <w:t>s(age):dataset_id1845</w:t>
+              <w:t>s(age):dataset_idPVT_Chaiwopu_Lake</w:t>
             </w:r>
           </w:p>
         </w:tc>
@@ -7315,7 +7160,7 @@
                 <w:sz w:val="22"/>
                 <w:szCs w:val="22"/>
               </w:rPr>
-              <w:t>5.080</w:t>
+              <w:t>1.304</w:t>
             </w:r>
           </w:p>
         </w:tc>
@@ -7397,7 +7242,7 @@
                 <w:sz w:val="22"/>
                 <w:szCs w:val="22"/>
               </w:rPr>
-              <w:t>93.369</w:t>
+              <w:t>0.377</w:t>
             </w:r>
           </w:p>
         </w:tc>
@@ -7438,7 +7283,7 @@
                 <w:sz w:val="22"/>
                 <w:szCs w:val="22"/>
               </w:rPr>
-              <w:t>0.0001</w:t>
+              <w:t>0.3648</w:t>
             </w:r>
           </w:p>
         </w:tc>
@@ -7478,7 +7323,7 @@
                 <w:sz w:val="22"/>
                 <w:szCs w:val="22"/>
               </w:rPr>
-              <w:t>***</w:t>
+              <w:t xml:space="preserve">   </w:t>
             </w:r>
           </w:p>
         </w:tc>
@@ -7554,7 +7399,7 @@
                 <w:sz w:val="22"/>
                 <w:szCs w:val="22"/>
               </w:rPr>
-              <w:t>s(age):dataset_id30184</w:t>
+              <w:t>s(age):dataset_idPVT_Dahaizi_Lake</w:t>
             </w:r>
           </w:p>
         </w:tc>
@@ -7595,7 +7440,7 @@
                 <w:sz w:val="22"/>
                 <w:szCs w:val="22"/>
               </w:rPr>
-              <w:t>3.790</w:t>
+              <w:t>0.000</w:t>
             </w:r>
           </w:p>
         </w:tc>
@@ -7677,7 +7522,7 @@
                 <w:sz w:val="22"/>
                 <w:szCs w:val="22"/>
               </w:rPr>
-              <w:t>7.250</w:t>
+              <w:t>0.000</w:t>
             </w:r>
           </w:p>
         </w:tc>
@@ -7718,7 +7563,7 @@
                 <w:sz w:val="22"/>
                 <w:szCs w:val="22"/>
               </w:rPr>
-              <w:t>0.1094</w:t>
+              <w:t>0.8812</w:t>
             </w:r>
           </w:p>
         </w:tc>
@@ -7834,7 +7679,7 @@
                 <w:sz w:val="22"/>
                 <w:szCs w:val="22"/>
               </w:rPr>
-              <w:t>s(age):dataset_id4020</w:t>
+              <w:t>s(age):dataset_idPVT_Dajiuhu_2013</w:t>
             </w:r>
           </w:p>
         </w:tc>
@@ -7875,7 +7720,7 @@
                 <w:sz w:val="22"/>
                 <w:szCs w:val="22"/>
               </w:rPr>
-              <w:t>1.240</w:t>
+              <w:t>4.012</w:t>
             </w:r>
           </w:p>
         </w:tc>
@@ -7957,7 +7802,7 @@
                 <w:sz w:val="22"/>
                 <w:szCs w:val="22"/>
               </w:rPr>
-              <w:t>2.664</w:t>
+              <w:t>43.002</w:t>
             </w:r>
           </w:p>
         </w:tc>
@@ -7998,7 +7843,7 @@
                 <w:sz w:val="22"/>
                 <w:szCs w:val="22"/>
               </w:rPr>
-              <w:t>0.0197</w:t>
+              <w:t>0.0000</w:t>
             </w:r>
           </w:p>
         </w:tc>
@@ -8038,7 +7883,7 @@
                 <w:sz w:val="22"/>
                 <w:szCs w:val="22"/>
               </w:rPr>
-              <w:t xml:space="preserve">  *</w:t>
+              <w:t>***</w:t>
             </w:r>
           </w:p>
         </w:tc>
@@ -8114,19 +7959,8 @@
                 <w:sz w:val="22"/>
                 <w:szCs w:val="22"/>
               </w:rPr>
-              <w:t>s(age):</w:t>
-            </w:r>
-            <w:proofErr w:type="spellStart"/>
-            <w:r>
-              <w:rPr>
-                <w:rFonts w:ascii="Arial" w:eastAsia="Arial" w:hAnsi="Arial" w:cs="Arial"/>
-                <w:color w:val="000000"/>
-                <w:sz w:val="22"/>
-                <w:szCs w:val="22"/>
-              </w:rPr>
-              <w:t>dataset_idPVT_Dongi_Cona</w:t>
-            </w:r>
-            <w:proofErr w:type="spellEnd"/>
+              <w:t>s(age):dataset_idPVT_Dali_Nur_Jiangjunpaozi_Lake</w:t>
+            </w:r>
           </w:p>
         </w:tc>
         <w:tc>
@@ -8289,7 +8123,7 @@
                 <w:sz w:val="22"/>
                 <w:szCs w:val="22"/>
               </w:rPr>
-              <w:t>0.8563</w:t>
+              <w:t>0.7640</w:t>
             </w:r>
           </w:p>
         </w:tc>
@@ -8405,7 +8239,7 @@
                 <w:sz w:val="22"/>
                 <w:szCs w:val="22"/>
               </w:rPr>
-              <w:t>s(age):dataset_idPVT_Qinghai_Lake_QH2000</w:t>
+              <w:t>s(age):dataset_idPVT_Dali_Nur_Liuzhouwan_Lake</w:t>
             </w:r>
           </w:p>
         </w:tc>
@@ -8446,7 +8280,7 @@
                 <w:sz w:val="22"/>
                 <w:szCs w:val="22"/>
               </w:rPr>
-              <w:t>2.347</w:t>
+              <w:t>0.000</w:t>
             </w:r>
           </w:p>
         </w:tc>
@@ -8528,7 +8362,7 @@
                 <w:sz w:val="22"/>
                 <w:szCs w:val="22"/>
               </w:rPr>
-              <w:t>11.415</w:t>
+              <w:t>0.000</w:t>
             </w:r>
           </w:p>
         </w:tc>
@@ -8569,7 +8403,7 @@
                 <w:sz w:val="22"/>
                 <w:szCs w:val="22"/>
               </w:rPr>
-              <w:t>0.0005</w:t>
+              <w:t>0.6101</w:t>
             </w:r>
           </w:p>
         </w:tc>
@@ -8609,7 +8443,7 @@
                 <w:sz w:val="22"/>
                 <w:szCs w:val="22"/>
               </w:rPr>
-              <w:t>***</w:t>
+              <w:t xml:space="preserve">   </w:t>
             </w:r>
           </w:p>
         </w:tc>
@@ -8685,19 +8519,8 @@
                 <w:sz w:val="22"/>
                 <w:szCs w:val="22"/>
               </w:rPr>
-              <w:t>s(age):</w:t>
-            </w:r>
-            <w:proofErr w:type="spellStart"/>
-            <w:r>
-              <w:rPr>
-                <w:rFonts w:ascii="Arial" w:eastAsia="Arial" w:hAnsi="Arial" w:cs="Arial"/>
-                <w:color w:val="000000"/>
-                <w:sz w:val="22"/>
-                <w:szCs w:val="22"/>
-              </w:rPr>
-              <w:t>dataset_idPVT_Ximen_Co</w:t>
-            </w:r>
-            <w:proofErr w:type="spellEnd"/>
+              <w:t>s(age):dataset_idPVT_Daluoba_basin</w:t>
+            </w:r>
           </w:p>
         </w:tc>
         <w:tc>
@@ -8737,7 +8560,7 @@
                 <w:sz w:val="22"/>
                 <w:szCs w:val="22"/>
               </w:rPr>
-              <w:t>3.622</w:t>
+              <w:t>3.890</w:t>
             </w:r>
           </w:p>
         </w:tc>
@@ -8819,7 +8642,7 @@
                 <w:sz w:val="22"/>
                 <w:szCs w:val="22"/>
               </w:rPr>
-              <w:t>5.678</w:t>
+              <w:t>1.969</w:t>
             </w:r>
           </w:p>
         </w:tc>
@@ -8860,7 +8683,7 @@
                 <w:sz w:val="22"/>
                 <w:szCs w:val="22"/>
               </w:rPr>
-              <w:t>0.0000</w:t>
+              <w:t>0.0083</w:t>
             </w:r>
           </w:p>
         </w:tc>
@@ -8900,7 +8723,7 @@
                 <w:sz w:val="22"/>
                 <w:szCs w:val="22"/>
               </w:rPr>
-              <w:t>***</w:t>
+              <w:t xml:space="preserve"> **</w:t>
             </w:r>
           </w:p>
         </w:tc>
@@ -8976,19 +8799,8 @@
                 <w:sz w:val="22"/>
                 <w:szCs w:val="22"/>
               </w:rPr>
-              <w:t>s(age):</w:t>
-            </w:r>
-            <w:proofErr w:type="spellStart"/>
-            <w:r>
-              <w:rPr>
-                <w:rFonts w:ascii="Arial" w:eastAsia="Arial" w:hAnsi="Arial" w:cs="Arial"/>
-                <w:color w:val="000000"/>
-                <w:sz w:val="22"/>
-                <w:szCs w:val="22"/>
-              </w:rPr>
-              <w:t>dataset_idPVT_Aibi_Lake</w:t>
-            </w:r>
-            <w:proofErr w:type="spellEnd"/>
+              <w:t>s(age):dataset_idPVT_Dongganchi</w:t>
+            </w:r>
           </w:p>
         </w:tc>
         <w:tc>
@@ -9028,7 +8840,7 @@
                 <w:sz w:val="22"/>
                 <w:szCs w:val="22"/>
               </w:rPr>
-              <w:t>0.874</w:t>
+              <w:t>0.000</w:t>
             </w:r>
           </w:p>
         </w:tc>
@@ -9110,7 +8922,7 @@
                 <w:sz w:val="22"/>
                 <w:szCs w:val="22"/>
               </w:rPr>
-              <w:t>3.470</w:t>
+              <w:t>0.000</w:t>
             </w:r>
           </w:p>
         </w:tc>
@@ -9151,7 +8963,7 @@
                 <w:sz w:val="22"/>
                 <w:szCs w:val="22"/>
               </w:rPr>
-              <w:t>0.0996</w:t>
+              <w:t>0.7233</w:t>
             </w:r>
           </w:p>
         </w:tc>
@@ -9191,7 +9003,7 @@
                 <w:sz w:val="22"/>
                 <w:szCs w:val="22"/>
               </w:rPr>
-              <w:t xml:space="preserve">  .</w:t>
+              <w:t xml:space="preserve">   </w:t>
             </w:r>
           </w:p>
         </w:tc>
@@ -9267,19 +9079,8 @@
                 <w:sz w:val="22"/>
                 <w:szCs w:val="22"/>
               </w:rPr>
-              <w:t>s(age):</w:t>
-            </w:r>
-            <w:proofErr w:type="spellStart"/>
-            <w:r>
-              <w:rPr>
-                <w:rFonts w:ascii="Arial" w:eastAsia="Arial" w:hAnsi="Arial" w:cs="Arial"/>
-                <w:color w:val="000000"/>
-                <w:sz w:val="22"/>
-                <w:szCs w:val="22"/>
-              </w:rPr>
-              <w:t>dataset_idPVT_Chaiwopu_Lake</w:t>
-            </w:r>
-            <w:proofErr w:type="spellEnd"/>
+              <w:t>s(age):dataset_idPVT_Erhai_Lake</w:t>
+            </w:r>
           </w:p>
         </w:tc>
         <w:tc>
@@ -9319,7 +9120,7 @@
                 <w:sz w:val="22"/>
                 <w:szCs w:val="22"/>
               </w:rPr>
-              <w:t>1.210</w:t>
+              <w:t>3.221</w:t>
             </w:r>
           </w:p>
         </w:tc>
@@ -9401,7 +9202,7 @@
                 <w:sz w:val="22"/>
                 <w:szCs w:val="22"/>
               </w:rPr>
-              <w:t>0.346</w:t>
+              <w:t>3.513</w:t>
             </w:r>
           </w:p>
         </w:tc>
@@ -9442,7 +9243,7 @@
                 <w:sz w:val="22"/>
                 <w:szCs w:val="22"/>
               </w:rPr>
-              <w:t>0.3635</w:t>
+              <w:t>0.1273</w:t>
             </w:r>
           </w:p>
         </w:tc>
@@ -9558,19 +9359,8 @@
                 <w:sz w:val="22"/>
                 <w:szCs w:val="22"/>
               </w:rPr>
-              <w:t>s(age):</w:t>
-            </w:r>
-            <w:proofErr w:type="spellStart"/>
-            <w:r>
-              <w:rPr>
-                <w:rFonts w:ascii="Arial" w:eastAsia="Arial" w:hAnsi="Arial" w:cs="Arial"/>
-                <w:color w:val="000000"/>
-                <w:sz w:val="22"/>
-                <w:szCs w:val="22"/>
-              </w:rPr>
-              <w:t>dataset_idPVT_Daluoba_basin</w:t>
-            </w:r>
-            <w:proofErr w:type="spellEnd"/>
+              <w:t>s(age):dataset_idPVT_Ganhai_Lake</w:t>
+            </w:r>
           </w:p>
         </w:tc>
         <w:tc>
@@ -9610,7 +9400,7 @@
                 <w:sz w:val="22"/>
                 <w:szCs w:val="22"/>
               </w:rPr>
-              <w:t>3.854</w:t>
+              <w:t>5.542</w:t>
             </w:r>
           </w:p>
         </w:tc>
@@ -9692,7 +9482,7 @@
                 <w:sz w:val="22"/>
                 <w:szCs w:val="22"/>
               </w:rPr>
-              <w:t>1.898</w:t>
+              <w:t>70.751</w:t>
             </w:r>
           </w:p>
         </w:tc>
@@ -9733,7 +9523,7 @@
                 <w:sz w:val="22"/>
                 <w:szCs w:val="22"/>
               </w:rPr>
-              <w:t>0.0094</w:t>
+              <w:t>0.0002</w:t>
             </w:r>
           </w:p>
         </w:tc>
@@ -9773,7 +9563,7 @@
                 <w:sz w:val="22"/>
                 <w:szCs w:val="22"/>
               </w:rPr>
-              <w:t xml:space="preserve"> **</w:t>
+              <w:t>***</w:t>
             </w:r>
           </w:p>
         </w:tc>
@@ -9849,19 +9639,8 @@
                 <w:sz w:val="22"/>
                 <w:szCs w:val="22"/>
               </w:rPr>
-              <w:t>s(age):</w:t>
-            </w:r>
-            <w:proofErr w:type="spellStart"/>
-            <w:r>
-              <w:rPr>
-                <w:rFonts w:ascii="Arial" w:eastAsia="Arial" w:hAnsi="Arial" w:cs="Arial"/>
-                <w:color w:val="000000"/>
-                <w:sz w:val="22"/>
-                <w:szCs w:val="22"/>
-              </w:rPr>
-              <w:t>dataset_idPVT_Gantang</w:t>
-            </w:r>
-            <w:proofErr w:type="spellEnd"/>
+              <w:t>s(age):dataset_idPVT_Gantang</w:t>
+            </w:r>
           </w:p>
         </w:tc>
         <w:tc>
@@ -9901,7 +9680,7 @@
                 <w:sz w:val="22"/>
                 <w:szCs w:val="22"/>
               </w:rPr>
-              <w:t>4.769</w:t>
+              <w:t>4.698</w:t>
             </w:r>
           </w:p>
         </w:tc>
@@ -9983,7 +9762,7 @@
                 <w:sz w:val="22"/>
                 <w:szCs w:val="22"/>
               </w:rPr>
-              <w:t>11.564</w:t>
+              <w:t>11.462</w:t>
             </w:r>
           </w:p>
         </w:tc>
@@ -10140,19 +9919,8 @@
                 <w:sz w:val="22"/>
                 <w:szCs w:val="22"/>
               </w:rPr>
-              <w:t>s(age):</w:t>
-            </w:r>
-            <w:proofErr w:type="spellStart"/>
-            <w:r>
-              <w:rPr>
-                <w:rFonts w:ascii="Arial" w:eastAsia="Arial" w:hAnsi="Arial" w:cs="Arial"/>
-                <w:color w:val="000000"/>
-                <w:sz w:val="22"/>
-                <w:szCs w:val="22"/>
-              </w:rPr>
-              <w:t>dataset_idPVT_Juyan_Lake</w:t>
-            </w:r>
-            <w:proofErr w:type="spellEnd"/>
+              <w:t>s(age):dataset_idPVT_Grusha_Lake</w:t>
+            </w:r>
           </w:p>
         </w:tc>
         <w:tc>
@@ -10315,7 +10083,7 @@
                 <w:sz w:val="22"/>
                 <w:szCs w:val="22"/>
               </w:rPr>
-              <w:t>0.7282</w:t>
+              <w:t>0.9815</w:t>
             </w:r>
           </w:p>
         </w:tc>
@@ -10431,7 +10199,7 @@
                 <w:sz w:val="22"/>
                 <w:szCs w:val="22"/>
               </w:rPr>
-              <w:t>s(age):dataset_idPVT_Longquan_Lake_LC2</w:t>
+              <w:t>s(age):dataset_idPVT_Guangfulin</w:t>
             </w:r>
           </w:p>
         </w:tc>
@@ -10472,7 +10240,7 @@
                 <w:sz w:val="22"/>
                 <w:szCs w:val="22"/>
               </w:rPr>
-              <w:t>2.971</w:t>
+              <w:t>0.984</w:t>
             </w:r>
           </w:p>
         </w:tc>
@@ -10554,7 +10322,7 @@
                 <w:sz w:val="22"/>
                 <w:szCs w:val="22"/>
               </w:rPr>
-              <w:t>1.225</w:t>
+              <w:t>1.928</w:t>
             </w:r>
           </w:p>
         </w:tc>
@@ -10595,7 +10363,7 @@
                 <w:sz w:val="22"/>
                 <w:szCs w:val="22"/>
               </w:rPr>
-              <w:t>0.0476</w:t>
+              <w:t>0.0566</w:t>
             </w:r>
           </w:p>
         </w:tc>
@@ -10635,7 +10403,7 @@
                 <w:sz w:val="22"/>
                 <w:szCs w:val="22"/>
               </w:rPr>
-              <w:t xml:space="preserve">  *</w:t>
+              <w:t xml:space="preserve">  .</w:t>
             </w:r>
           </w:p>
         </w:tc>
@@ -10711,19 +10479,8 @@
                 <w:sz w:val="22"/>
                 <w:szCs w:val="22"/>
               </w:rPr>
-              <w:t>s(age):</w:t>
-            </w:r>
-            <w:proofErr w:type="spellStart"/>
-            <w:r>
-              <w:rPr>
-                <w:rFonts w:ascii="Arial" w:eastAsia="Arial" w:hAnsi="Arial" w:cs="Arial"/>
-                <w:color w:val="000000"/>
-                <w:sz w:val="22"/>
-                <w:szCs w:val="22"/>
-              </w:rPr>
-              <w:t>dataset_idPVT_Nantun</w:t>
-            </w:r>
-            <w:proofErr w:type="spellEnd"/>
+              <w:t>s(age):dataset_idPVT_Hulun_Lake_HL06</w:t>
+            </w:r>
           </w:p>
         </w:tc>
         <w:tc>
@@ -10763,7 +10520,7 @@
                 <w:sz w:val="22"/>
                 <w:szCs w:val="22"/>
               </w:rPr>
-              <w:t>7.098</w:t>
+              <w:t>3.005</w:t>
             </w:r>
           </w:p>
         </w:tc>
@@ -10845,7 +10602,7 @@
                 <w:sz w:val="22"/>
                 <w:szCs w:val="22"/>
               </w:rPr>
-              <w:t>82.521</w:t>
+              <w:t>3.865</w:t>
             </w:r>
           </w:p>
         </w:tc>
@@ -10886,7 +10643,7 @@
                 <w:sz w:val="22"/>
                 <w:szCs w:val="22"/>
               </w:rPr>
-              <w:t>0.0000</w:t>
+              <w:t>0.0052</w:t>
             </w:r>
           </w:p>
         </w:tc>
@@ -10926,7 +10683,7 @@
                 <w:sz w:val="22"/>
                 <w:szCs w:val="22"/>
               </w:rPr>
-              <w:t>***</w:t>
+              <w:t xml:space="preserve"> **</w:t>
             </w:r>
           </w:p>
         </w:tc>
@@ -11002,19 +10759,8 @@
                 <w:sz w:val="22"/>
                 <w:szCs w:val="22"/>
               </w:rPr>
-              <w:t>s(age):</w:t>
-            </w:r>
-            <w:proofErr w:type="spellStart"/>
-            <w:r>
-              <w:rPr>
-                <w:rFonts w:ascii="Arial" w:eastAsia="Arial" w:hAnsi="Arial" w:cs="Arial"/>
-                <w:color w:val="000000"/>
-                <w:sz w:val="22"/>
-                <w:szCs w:val="22"/>
-              </w:rPr>
-              <w:t>dataset_idPVT_Sayram_Lake</w:t>
-            </w:r>
-            <w:proofErr w:type="spellEnd"/>
+              <w:t>s(age):dataset_idPVT_Juyan_Lake</w:t>
+            </w:r>
           </w:p>
         </w:tc>
         <w:tc>
@@ -11054,7 +10800,7 @@
                 <w:sz w:val="22"/>
                 <w:szCs w:val="22"/>
               </w:rPr>
-              <w:t>2.825</w:t>
+              <w:t>0.000</w:t>
             </w:r>
           </w:p>
         </w:tc>
@@ -11136,7 +10882,7 @@
                 <w:sz w:val="22"/>
                 <w:szCs w:val="22"/>
               </w:rPr>
-              <w:t>3.192</w:t>
+              <w:t>0.000</w:t>
             </w:r>
           </w:p>
         </w:tc>
@@ -11177,7 +10923,7 @@
                 <w:sz w:val="22"/>
                 <w:szCs w:val="22"/>
               </w:rPr>
-              <w:t>0.0322</w:t>
+              <w:t>0.7590</w:t>
             </w:r>
           </w:p>
         </w:tc>
@@ -11217,7 +10963,7 @@
                 <w:sz w:val="22"/>
                 <w:szCs w:val="22"/>
               </w:rPr>
-              <w:t xml:space="preserve">  *</w:t>
+              <w:t xml:space="preserve">   </w:t>
             </w:r>
           </w:p>
         </w:tc>
@@ -11293,19 +11039,8 @@
                 <w:sz w:val="22"/>
                 <w:szCs w:val="22"/>
               </w:rPr>
-              <w:t>s(age):</w:t>
-            </w:r>
-            <w:proofErr w:type="spellStart"/>
-            <w:r>
-              <w:rPr>
-                <w:rFonts w:ascii="Arial" w:eastAsia="Arial" w:hAnsi="Arial" w:cs="Arial"/>
-                <w:color w:val="000000"/>
-                <w:sz w:val="22"/>
-                <w:szCs w:val="22"/>
-              </w:rPr>
-              <w:t>dataset_idPVT_Uzunkol_Lake</w:t>
-            </w:r>
-            <w:proofErr w:type="spellEnd"/>
+              <w:t>s(age):dataset_idPVT_Kendegelukol_Lake</w:t>
+            </w:r>
           </w:p>
         </w:tc>
         <w:tc>
@@ -11345,7 +11080,7 @@
                 <w:sz w:val="22"/>
                 <w:szCs w:val="22"/>
               </w:rPr>
-              <w:t>0.000</w:t>
+              <w:t>1.657</w:t>
             </w:r>
           </w:p>
         </w:tc>
@@ -11427,7 +11162,7 @@
                 <w:sz w:val="22"/>
                 <w:szCs w:val="22"/>
               </w:rPr>
-              <w:t>0.000</w:t>
+              <w:t>0.854</w:t>
             </w:r>
           </w:p>
         </w:tc>
@@ -11468,7 +11203,7 @@
                 <w:sz w:val="22"/>
                 <w:szCs w:val="22"/>
               </w:rPr>
-              <w:t>0.5754</w:t>
+              <w:t>0.1458</w:t>
             </w:r>
           </w:p>
         </w:tc>
@@ -11584,19 +11319,8 @@
                 <w:sz w:val="22"/>
                 <w:szCs w:val="22"/>
               </w:rPr>
-              <w:t>s(age):</w:t>
-            </w:r>
-            <w:proofErr w:type="spellStart"/>
-            <w:r>
-              <w:rPr>
-                <w:rFonts w:ascii="Arial" w:eastAsia="Arial" w:hAnsi="Arial" w:cs="Arial"/>
-                <w:color w:val="000000"/>
-                <w:sz w:val="22"/>
-                <w:szCs w:val="22"/>
-              </w:rPr>
-              <w:t>dataset_idPVT_Yidun_Lake</w:t>
-            </w:r>
-            <w:proofErr w:type="spellEnd"/>
+              <w:t>s(age):dataset_idPVT_Kotokel</w:t>
+            </w:r>
           </w:p>
         </w:tc>
         <w:tc>
@@ -11759,7 +11483,7 @@
                 <w:sz w:val="22"/>
                 <w:szCs w:val="22"/>
               </w:rPr>
-              <w:t>0.5274</w:t>
+              <w:t>0.8098</w:t>
             </w:r>
           </w:p>
         </w:tc>
@@ -11875,7 +11599,7 @@
                 <w:sz w:val="22"/>
                 <w:szCs w:val="22"/>
               </w:rPr>
-              <w:t>s(age):dataset_idcao_39</w:t>
+              <w:t>s(age):dataset_idPVT_Koucha_Lake</w:t>
             </w:r>
           </w:p>
         </w:tc>
@@ -11916,7 +11640,7 @@
                 <w:sz w:val="22"/>
                 <w:szCs w:val="22"/>
               </w:rPr>
-              <w:t>0.000</w:t>
+              <w:t>2.977</w:t>
             </w:r>
           </w:p>
         </w:tc>
@@ -11998,7 +11722,7 @@
                 <w:sz w:val="22"/>
                 <w:szCs w:val="22"/>
               </w:rPr>
-              <w:t>0.000</w:t>
+              <w:t>3.684</w:t>
             </w:r>
           </w:p>
         </w:tc>
@@ -12039,7 +11763,7 @@
                 <w:sz w:val="22"/>
                 <w:szCs w:val="22"/>
               </w:rPr>
-              <w:t>0.5923</w:t>
+              <w:t>0.0405</w:t>
             </w:r>
           </w:p>
         </w:tc>
@@ -12079,7 +11803,7 @@
                 <w:sz w:val="22"/>
                 <w:szCs w:val="22"/>
               </w:rPr>
-              <w:t xml:space="preserve">   </w:t>
+              <w:t xml:space="preserve">  *</w:t>
             </w:r>
           </w:p>
         </w:tc>
@@ -12155,7 +11879,7 @@
                 <w:sz w:val="22"/>
                 <w:szCs w:val="22"/>
               </w:rPr>
-              <w:t>s(age):dataset_idcao_79</w:t>
+              <w:t>s(age):dataset_idPVT_Kuhai_Lake</w:t>
             </w:r>
           </w:p>
         </w:tc>
@@ -12196,7 +11920,7 @@
                 <w:sz w:val="22"/>
                 <w:szCs w:val="22"/>
               </w:rPr>
-              <w:t>0.000</w:t>
+              <w:t>1.031</w:t>
             </w:r>
           </w:p>
         </w:tc>
@@ -12278,7 +12002,7 @@
                 <w:sz w:val="22"/>
                 <w:szCs w:val="22"/>
               </w:rPr>
-              <w:t>0.000</w:t>
+              <w:t>0.308</w:t>
             </w:r>
           </w:p>
         </w:tc>
@@ -12319,7 +12043,7 @@
                 <w:sz w:val="22"/>
                 <w:szCs w:val="22"/>
               </w:rPr>
-              <w:t>0.9563</w:t>
+              <w:t>0.1875</w:t>
             </w:r>
           </w:p>
         </w:tc>
@@ -12435,7 +12159,7 @@
                 <w:sz w:val="22"/>
                 <w:szCs w:val="22"/>
               </w:rPr>
-              <w:t>s(age):dataset_idcao_100</w:t>
+              <w:t>s(age):dataset_idPVT_Longquan_Lake_LC2</w:t>
             </w:r>
           </w:p>
         </w:tc>
@@ -12476,7 +12200,7 @@
                 <w:sz w:val="22"/>
                 <w:szCs w:val="22"/>
               </w:rPr>
-              <w:t>3.061</w:t>
+              <w:t>2.958</w:t>
             </w:r>
           </w:p>
         </w:tc>
@@ -12558,7 +12282,7 @@
                 <w:sz w:val="22"/>
                 <w:szCs w:val="22"/>
               </w:rPr>
-              <w:t>2.580</w:t>
+              <w:t>1.217</w:t>
             </w:r>
           </w:p>
         </w:tc>
@@ -12599,7 +12323,7 @@
                 <w:sz w:val="22"/>
                 <w:szCs w:val="22"/>
               </w:rPr>
-              <w:t>0.2829</w:t>
+              <w:t>0.0478</w:t>
             </w:r>
           </w:p>
         </w:tc>
@@ -12639,7 +12363,7 @@
                 <w:sz w:val="22"/>
                 <w:szCs w:val="22"/>
               </w:rPr>
-              <w:t xml:space="preserve">   </w:t>
+              <w:t xml:space="preserve">  *</w:t>
             </w:r>
           </w:p>
         </w:tc>
@@ -12715,7 +12439,7 @@
                 <w:sz w:val="22"/>
                 <w:szCs w:val="22"/>
               </w:rPr>
-              <w:t>s(age):dataset_idPANGAEA.884462</w:t>
+              <w:t>s(age):dataset_idPVT_Lop_Nur_Luo4</w:t>
             </w:r>
           </w:p>
         </w:tc>
@@ -12756,7 +12480,7 @@
                 <w:sz w:val="22"/>
                 <w:szCs w:val="22"/>
               </w:rPr>
-              <w:t>5.056</w:t>
+              <w:t>0.000</w:t>
             </w:r>
           </w:p>
         </w:tc>
@@ -12838,7 +12562,7 @@
                 <w:sz w:val="22"/>
                 <w:szCs w:val="22"/>
               </w:rPr>
-              <w:t>122.022</w:t>
+              <w:t>0.000</w:t>
             </w:r>
           </w:p>
         </w:tc>
@@ -12879,7 +12603,7 @@
                 <w:sz w:val="22"/>
                 <w:szCs w:val="22"/>
               </w:rPr>
-              <w:t>0.0049</w:t>
+              <w:t>0.4682</w:t>
             </w:r>
           </w:p>
         </w:tc>
@@ -12919,7 +12643,7 @@
                 <w:sz w:val="22"/>
                 <w:szCs w:val="22"/>
               </w:rPr>
-              <w:t xml:space="preserve"> **</w:t>
+              <w:t xml:space="preserve">   </w:t>
             </w:r>
           </w:p>
         </w:tc>
@@ -12995,7 +12719,7 @@
                 <w:sz w:val="22"/>
                 <w:szCs w:val="22"/>
               </w:rPr>
-              <w:t>s(age):dataset_id4010</w:t>
+              <w:t>s(age):dataset_idPVT_Luanhaizi_LH2</w:t>
             </w:r>
           </w:p>
         </w:tc>
@@ -13159,7 +12883,7 @@
                 <w:sz w:val="22"/>
                 <w:szCs w:val="22"/>
               </w:rPr>
-              <w:t>0.7452</w:t>
+              <w:t>0.7793</w:t>
             </w:r>
           </w:p>
         </w:tc>
@@ -13275,7 +12999,7 @@
                 <w:sz w:val="22"/>
                 <w:szCs w:val="22"/>
               </w:rPr>
-              <w:t>s(age):dataset_id4081</w:t>
+              <w:t>s(age):dataset_idPVT_Mengcun</w:t>
             </w:r>
           </w:p>
         </w:tc>
@@ -13439,7 +13163,7 @@
                 <w:sz w:val="22"/>
                 <w:szCs w:val="22"/>
               </w:rPr>
-              <w:t>0.8467</w:t>
+              <w:t>0.4243</w:t>
             </w:r>
           </w:p>
         </w:tc>
@@ -13555,7 +13279,7 @@
                 <w:sz w:val="22"/>
                 <w:szCs w:val="22"/>
               </w:rPr>
-              <w:t>s(age):dataset_id41247</w:t>
+              <w:t>s(age):dataset_idPVT_Naleng_Co</w:t>
             </w:r>
           </w:p>
         </w:tc>
@@ -13596,7 +13320,7 @@
                 <w:sz w:val="22"/>
                 <w:szCs w:val="22"/>
               </w:rPr>
-              <w:t>0.000</w:t>
+              <w:t>6.085</w:t>
             </w:r>
           </w:p>
         </w:tc>
@@ -13678,7 +13402,7 @@
                 <w:sz w:val="22"/>
                 <w:szCs w:val="22"/>
               </w:rPr>
-              <w:t>0.000</w:t>
+              <w:t>15.519</w:t>
             </w:r>
           </w:p>
         </w:tc>
@@ -13719,7 +13443,7 @@
                 <w:sz w:val="22"/>
                 <w:szCs w:val="22"/>
               </w:rPr>
-              <w:t>0.9103</w:t>
+              <w:t>0.0253</w:t>
             </w:r>
           </w:p>
         </w:tc>
@@ -13759,7 +13483,7 @@
                 <w:sz w:val="22"/>
                 <w:szCs w:val="22"/>
               </w:rPr>
-              <w:t xml:space="preserve">   </w:t>
+              <w:t xml:space="preserve">  *</w:t>
             </w:r>
           </w:p>
         </w:tc>
@@ -13835,7 +13559,7 @@
                 <w:sz w:val="22"/>
                 <w:szCs w:val="22"/>
               </w:rPr>
-              <w:t>s(age):dataset_id14612</w:t>
+              <w:t>s(age):dataset_idPVT_Nantun</w:t>
             </w:r>
           </w:p>
         </w:tc>
@@ -13876,7 +13600,7 @@
                 <w:sz w:val="22"/>
                 <w:szCs w:val="22"/>
               </w:rPr>
-              <w:t>2.947</w:t>
+              <w:t>7.087</w:t>
             </w:r>
           </w:p>
         </w:tc>
@@ -13958,7 +13682,7 @@
                 <w:sz w:val="22"/>
                 <w:szCs w:val="22"/>
               </w:rPr>
-              <w:t>6.210</w:t>
+              <w:t>79.815</w:t>
             </w:r>
           </w:p>
         </w:tc>
@@ -13999,7 +13723,7 @@
                 <w:sz w:val="22"/>
                 <w:szCs w:val="22"/>
               </w:rPr>
-              <w:t>0.2217</w:t>
+              <w:t>0.0000</w:t>
             </w:r>
           </w:p>
         </w:tc>
@@ -14039,7 +13763,7 @@
                 <w:sz w:val="22"/>
                 <w:szCs w:val="22"/>
               </w:rPr>
-              <w:t xml:space="preserve">   </w:t>
+              <w:t>***</w:t>
             </w:r>
           </w:p>
         </w:tc>
@@ -14115,19 +13839,8 @@
                 <w:sz w:val="22"/>
                 <w:szCs w:val="22"/>
               </w:rPr>
-              <w:t>s(age):</w:t>
-            </w:r>
-            <w:proofErr w:type="spellStart"/>
-            <w:r>
-              <w:rPr>
-                <w:rFonts w:ascii="Arial" w:eastAsia="Arial" w:hAnsi="Arial" w:cs="Arial"/>
-                <w:color w:val="000000"/>
-                <w:sz w:val="22"/>
-                <w:szCs w:val="22"/>
-              </w:rPr>
-              <w:t>dataset_idPVT_Gonghai_Lake</w:t>
-            </w:r>
-            <w:proofErr w:type="spellEnd"/>
+              <w:t>s(age):dataset_idPVT_Qigai_Nuur</w:t>
+            </w:r>
           </w:p>
         </w:tc>
         <w:tc>
@@ -14167,7 +13880,7 @@
                 <w:sz w:val="22"/>
                 <w:szCs w:val="22"/>
               </w:rPr>
-              <w:t>7.700</w:t>
+              <w:t>6.755</w:t>
             </w:r>
           </w:p>
         </w:tc>
@@ -14249,7 +13962,7 @@
                 <w:sz w:val="22"/>
                 <w:szCs w:val="22"/>
               </w:rPr>
-              <w:t>386.877</w:t>
+              <w:t>28.295</w:t>
             </w:r>
           </w:p>
         </w:tc>
@@ -14290,7 +14003,7 @@
                 <w:sz w:val="22"/>
                 <w:szCs w:val="22"/>
               </w:rPr>
-              <w:t>0.0000</w:t>
+              <w:t>0.0013</w:t>
             </w:r>
           </w:p>
         </w:tc>
@@ -14330,7 +14043,7 @@
                 <w:sz w:val="22"/>
                 <w:szCs w:val="22"/>
               </w:rPr>
-              <w:t>***</w:t>
+              <w:t xml:space="preserve"> **</w:t>
             </w:r>
           </w:p>
         </w:tc>
@@ -14406,7 +14119,7 @@
                 <w:sz w:val="22"/>
                 <w:szCs w:val="22"/>
               </w:rPr>
-              <w:t>s(age):dataset_idPVT_Selin_Co_CK8803</w:t>
+              <w:t>s(age):dataset_idPVT_Qongjiamong_Co</w:t>
             </w:r>
           </w:p>
         </w:tc>
@@ -14447,7 +14160,7 @@
                 <w:sz w:val="22"/>
                 <w:szCs w:val="22"/>
               </w:rPr>
-              <w:t>3.525</w:t>
+              <w:t>3.884</w:t>
             </w:r>
           </w:p>
         </w:tc>
@@ -14529,7 +14242,7 @@
                 <w:sz w:val="22"/>
                 <w:szCs w:val="22"/>
               </w:rPr>
-              <w:t>3.518</w:t>
+              <w:t>3.904</w:t>
             </w:r>
           </w:p>
         </w:tc>
@@ -14570,7 +14283,7 @@
                 <w:sz w:val="22"/>
                 <w:szCs w:val="22"/>
               </w:rPr>
-              <w:t>0.0004</w:t>
+              <w:t>0.0059</w:t>
             </w:r>
           </w:p>
         </w:tc>
@@ -14610,7 +14323,7 @@
                 <w:sz w:val="22"/>
                 <w:szCs w:val="22"/>
               </w:rPr>
-              <w:t>***</w:t>
+              <w:t xml:space="preserve"> **</w:t>
             </w:r>
           </w:p>
         </w:tc>
@@ -14686,19 +14399,8 @@
                 <w:sz w:val="22"/>
                 <w:szCs w:val="22"/>
               </w:rPr>
-              <w:t>s(age):</w:t>
-            </w:r>
-            <w:proofErr w:type="spellStart"/>
-            <w:r>
-              <w:rPr>
-                <w:rFonts w:ascii="Arial" w:eastAsia="Arial" w:hAnsi="Arial" w:cs="Arial"/>
-                <w:color w:val="000000"/>
-                <w:sz w:val="22"/>
-                <w:szCs w:val="22"/>
-              </w:rPr>
-              <w:t>dataset_idPVT_Akkol_Lake</w:t>
-            </w:r>
-            <w:proofErr w:type="spellEnd"/>
+              <w:t>s(age):dataset_idPVT_Ren_Co_R1</w:t>
+            </w:r>
           </w:p>
         </w:tc>
         <w:tc>
@@ -14738,7 +14440,7 @@
                 <w:sz w:val="22"/>
                 <w:szCs w:val="22"/>
               </w:rPr>
-              <w:t>3.690</w:t>
+              <w:t>0.000</w:t>
             </w:r>
           </w:p>
         </w:tc>
@@ -14820,7 +14522,7 @@
                 <w:sz w:val="22"/>
                 <w:szCs w:val="22"/>
               </w:rPr>
-              <w:t>9.284</w:t>
+              <w:t>0.000</w:t>
             </w:r>
           </w:p>
         </w:tc>
@@ -14861,7 +14563,7 @@
                 <w:sz w:val="22"/>
                 <w:szCs w:val="22"/>
               </w:rPr>
-              <w:t>0.0641</w:t>
+              <w:t>0.9995</w:t>
             </w:r>
           </w:p>
         </w:tc>
@@ -14901,7 +14603,7 @@
                 <w:sz w:val="22"/>
                 <w:szCs w:val="22"/>
               </w:rPr>
-              <w:t xml:space="preserve">  .</w:t>
+              <w:t xml:space="preserve">   </w:t>
             </w:r>
           </w:p>
         </w:tc>
@@ -14977,19 +14679,8 @@
                 <w:sz w:val="22"/>
                 <w:szCs w:val="22"/>
               </w:rPr>
-              <w:t>s(age):</w:t>
-            </w:r>
-            <w:proofErr w:type="spellStart"/>
-            <w:r>
-              <w:rPr>
-                <w:rFonts w:ascii="Arial" w:eastAsia="Arial" w:hAnsi="Arial" w:cs="Arial"/>
-                <w:color w:val="000000"/>
-                <w:sz w:val="22"/>
-                <w:szCs w:val="22"/>
-              </w:rPr>
-              <w:t>dataset_idPVT_Dahaizi_Lake</w:t>
-            </w:r>
-            <w:proofErr w:type="spellEnd"/>
+              <w:t>s(age):dataset_idPVT_Sanjiaocheng_Section</w:t>
+            </w:r>
           </w:p>
         </w:tc>
         <w:tc>
@@ -15029,7 +14720,7 @@
                 <w:sz w:val="22"/>
                 <w:szCs w:val="22"/>
               </w:rPr>
-              <w:t>0.000</w:t>
+              <w:t>7.142</w:t>
             </w:r>
           </w:p>
         </w:tc>
@@ -15111,7 +14802,7 @@
                 <w:sz w:val="22"/>
                 <w:szCs w:val="22"/>
               </w:rPr>
-              <w:t>0.000</w:t>
+              <w:t>28.189</w:t>
             </w:r>
           </w:p>
         </w:tc>
@@ -15152,7 +14843,7 @@
                 <w:sz w:val="22"/>
                 <w:szCs w:val="22"/>
               </w:rPr>
-              <w:t>0.8323</w:t>
+              <w:t>0.0000</w:t>
             </w:r>
           </w:p>
         </w:tc>
@@ -15192,7 +14883,7 @@
                 <w:sz w:val="22"/>
                 <w:szCs w:val="22"/>
               </w:rPr>
-              <w:t xml:space="preserve">   </w:t>
+              <w:t>***</w:t>
             </w:r>
           </w:p>
         </w:tc>
@@ -15268,19 +14959,8 @@
                 <w:sz w:val="22"/>
                 <w:szCs w:val="22"/>
               </w:rPr>
-              <w:t>s(age):</w:t>
-            </w:r>
-            <w:proofErr w:type="spellStart"/>
-            <w:r>
-              <w:rPr>
-                <w:rFonts w:ascii="Arial" w:eastAsia="Arial" w:hAnsi="Arial" w:cs="Arial"/>
-                <w:color w:val="000000"/>
-                <w:sz w:val="22"/>
-                <w:szCs w:val="22"/>
-              </w:rPr>
-              <w:t>dataset_idPVT_Dongganchi</w:t>
-            </w:r>
-            <w:proofErr w:type="spellEnd"/>
+              <w:t>s(age):dataset_idPVT_Sayram_Lake</w:t>
+            </w:r>
           </w:p>
         </w:tc>
         <w:tc>
@@ -15320,7 +15000,7 @@
                 <w:sz w:val="22"/>
                 <w:szCs w:val="22"/>
               </w:rPr>
-              <w:t>0.000</w:t>
+              <w:t>2.753</w:t>
             </w:r>
           </w:p>
         </w:tc>
@@ -15402,7 +15082,7 @@
                 <w:sz w:val="22"/>
                 <w:szCs w:val="22"/>
               </w:rPr>
-              <w:t>0.000</w:t>
+              <w:t>2.944</w:t>
             </w:r>
           </w:p>
         </w:tc>
@@ -15443,7 +15123,7 @@
                 <w:sz w:val="22"/>
                 <w:szCs w:val="22"/>
               </w:rPr>
-              <w:t>0.7388</w:t>
+              <w:t>0.0359</w:t>
             </w:r>
           </w:p>
         </w:tc>
@@ -15483,7 +15163,7 @@
                 <w:sz w:val="22"/>
                 <w:szCs w:val="22"/>
               </w:rPr>
-              <w:t xml:space="preserve">   </w:t>
+              <w:t xml:space="preserve">  *</w:t>
             </w:r>
           </w:p>
         </w:tc>
@@ -15559,19 +15239,8 @@
                 <w:sz w:val="22"/>
                 <w:szCs w:val="22"/>
               </w:rPr>
-              <w:t>s(age):</w:t>
-            </w:r>
-            <w:proofErr w:type="spellStart"/>
-            <w:r>
-              <w:rPr>
-                <w:rFonts w:ascii="Arial" w:eastAsia="Arial" w:hAnsi="Arial" w:cs="Arial"/>
-                <w:color w:val="000000"/>
-                <w:sz w:val="22"/>
-                <w:szCs w:val="22"/>
-              </w:rPr>
-              <w:t>dataset_idPVT_Grusha_Lake</w:t>
-            </w:r>
-            <w:proofErr w:type="spellEnd"/>
+              <w:t>s(age):dataset_idPVT_Shaamar</w:t>
+            </w:r>
           </w:p>
         </w:tc>
         <w:tc>
@@ -15611,7 +15280,7 @@
                 <w:sz w:val="22"/>
                 <w:szCs w:val="22"/>
               </w:rPr>
-              <w:t>0.000</w:t>
+              <w:t>1.746</w:t>
             </w:r>
           </w:p>
         </w:tc>
@@ -15693,7 +15362,7 @@
                 <w:sz w:val="22"/>
                 <w:szCs w:val="22"/>
               </w:rPr>
-              <w:t>0.000</w:t>
+              <w:t>5.637</w:t>
             </w:r>
           </w:p>
         </w:tc>
@@ -15734,7 +15403,7 @@
                 <w:sz w:val="22"/>
                 <w:szCs w:val="22"/>
               </w:rPr>
-              <w:t>0.9924</w:t>
+              <w:t>0.0492</w:t>
             </w:r>
           </w:p>
         </w:tc>
@@ -15774,7 +15443,7 @@
                 <w:sz w:val="22"/>
                 <w:szCs w:val="22"/>
               </w:rPr>
-              <w:t xml:space="preserve">   </w:t>
+              <w:t xml:space="preserve">  *</w:t>
             </w:r>
           </w:p>
         </w:tc>
@@ -15850,19 +15519,8 @@
                 <w:sz w:val="22"/>
                 <w:szCs w:val="22"/>
               </w:rPr>
-              <w:t>s(age):</w:t>
-            </w:r>
-            <w:proofErr w:type="spellStart"/>
-            <w:r>
-              <w:rPr>
-                <w:rFonts w:ascii="Arial" w:eastAsia="Arial" w:hAnsi="Arial" w:cs="Arial"/>
-                <w:color w:val="000000"/>
-                <w:sz w:val="22"/>
-                <w:szCs w:val="22"/>
-              </w:rPr>
-              <w:t>dataset_idPVT_Kendegelukol_Lake</w:t>
-            </w:r>
-            <w:proofErr w:type="spellEnd"/>
+              <w:t>s(age):dataset_idPVT_Shayema_Lake</w:t>
+            </w:r>
           </w:p>
         </w:tc>
         <w:tc>
@@ -15902,7 +15560,7 @@
                 <w:sz w:val="22"/>
                 <w:szCs w:val="22"/>
               </w:rPr>
-              <w:t>1.672</w:t>
+              <w:t>4.225</w:t>
             </w:r>
           </w:p>
         </w:tc>
@@ -15984,7 +15642,7 @@
                 <w:sz w:val="22"/>
                 <w:szCs w:val="22"/>
               </w:rPr>
-              <w:t>0.915</w:t>
+              <w:t>2.751</w:t>
             </w:r>
           </w:p>
         </w:tc>
@@ -16025,7 +15683,7 @@
                 <w:sz w:val="22"/>
                 <w:szCs w:val="22"/>
               </w:rPr>
-              <w:t>0.1325</w:t>
+              <w:t>0.0003</w:t>
             </w:r>
           </w:p>
         </w:tc>
@@ -16065,7 +15723,7 @@
                 <w:sz w:val="22"/>
                 <w:szCs w:val="22"/>
               </w:rPr>
-              <w:t xml:space="preserve">   </w:t>
+              <w:t>***</w:t>
             </w:r>
           </w:p>
         </w:tc>
@@ -16141,7 +15799,7 @@
                 <w:sz w:val="22"/>
                 <w:szCs w:val="22"/>
               </w:rPr>
-              <w:t>s(age):dataset_idPVT_Lop_Nur_Luo4</w:t>
+              <w:t>s(age):dataset_idPVT_Sujiawan</w:t>
             </w:r>
           </w:p>
         </w:tc>
@@ -16182,7 +15840,7 @@
                 <w:sz w:val="22"/>
                 <w:szCs w:val="22"/>
               </w:rPr>
-              <w:t>0.001</w:t>
+              <w:t>3.761</w:t>
             </w:r>
           </w:p>
         </w:tc>
@@ -16264,7 +15922,7 @@
                 <w:sz w:val="22"/>
                 <w:szCs w:val="22"/>
               </w:rPr>
-              <w:t>0.000</w:t>
+              <w:t>1.236</w:t>
             </w:r>
           </w:p>
         </w:tc>
@@ -16305,7 +15963,7 @@
                 <w:sz w:val="22"/>
                 <w:szCs w:val="22"/>
               </w:rPr>
-              <w:t>0.4187</w:t>
+              <w:t>0.6505</w:t>
             </w:r>
           </w:p>
         </w:tc>
@@ -16421,19 +16079,8 @@
                 <w:sz w:val="22"/>
                 <w:szCs w:val="22"/>
               </w:rPr>
-              <w:t>s(age):</w:t>
-            </w:r>
-            <w:proofErr w:type="spellStart"/>
-            <w:r>
-              <w:rPr>
-                <w:rFonts w:ascii="Arial" w:eastAsia="Arial" w:hAnsi="Arial" w:cs="Arial"/>
-                <w:color w:val="000000"/>
-                <w:sz w:val="22"/>
-                <w:szCs w:val="22"/>
-              </w:rPr>
-              <w:t>dataset_idPVT_Qigai_Nuur</w:t>
-            </w:r>
-            <w:proofErr w:type="spellEnd"/>
+              <w:t>s(age):dataset_idPVT_Tiancai_Lake</w:t>
+            </w:r>
           </w:p>
         </w:tc>
         <w:tc>
@@ -16473,7 +16120,7 @@
                 <w:sz w:val="22"/>
                 <w:szCs w:val="22"/>
               </w:rPr>
-              <w:t>6.761</w:t>
+              <w:t>3.651</w:t>
             </w:r>
           </w:p>
         </w:tc>
@@ -16555,7 +16202,7 @@
                 <w:sz w:val="22"/>
                 <w:szCs w:val="22"/>
               </w:rPr>
-              <w:t>28.274</w:t>
+              <w:t>1.781</w:t>
             </w:r>
           </w:p>
         </w:tc>
@@ -16596,7 +16243,7 @@
                 <w:sz w:val="22"/>
                 <w:szCs w:val="22"/>
               </w:rPr>
-              <w:t>0.0013</w:t>
+              <w:t>0.0069</w:t>
             </w:r>
           </w:p>
         </w:tc>
@@ -16712,19 +16359,8 @@
                 <w:sz w:val="22"/>
                 <w:szCs w:val="22"/>
               </w:rPr>
-              <w:t>s(age):</w:t>
-            </w:r>
-            <w:proofErr w:type="spellStart"/>
-            <w:r>
-              <w:rPr>
-                <w:rFonts w:ascii="Arial" w:eastAsia="Arial" w:hAnsi="Arial" w:cs="Arial"/>
-                <w:color w:val="000000"/>
-                <w:sz w:val="22"/>
-                <w:szCs w:val="22"/>
-              </w:rPr>
-              <w:t>dataset_idPVT_Shaamar</w:t>
-            </w:r>
-            <w:proofErr w:type="spellEnd"/>
+              <w:t>s(age):dataset_idPVT_Uzunkol_Lake</w:t>
+            </w:r>
           </w:p>
         </w:tc>
         <w:tc>
@@ -16764,7 +16400,7 @@
                 <w:sz w:val="22"/>
                 <w:szCs w:val="22"/>
               </w:rPr>
-              <w:t>1.760</w:t>
+              <w:t>0.000</w:t>
             </w:r>
           </w:p>
         </w:tc>
@@ -16846,7 +16482,7 @@
                 <w:sz w:val="22"/>
                 <w:szCs w:val="22"/>
               </w:rPr>
-              <w:t>5.530</w:t>
+              <w:t>0.000</w:t>
             </w:r>
           </w:p>
         </w:tc>
@@ -16887,7 +16523,7 @@
                 <w:sz w:val="22"/>
                 <w:szCs w:val="22"/>
               </w:rPr>
-              <w:t>0.0531</w:t>
+              <w:t>0.5820</w:t>
             </w:r>
           </w:p>
         </w:tc>
@@ -16927,7 +16563,7 @@
                 <w:sz w:val="22"/>
                 <w:szCs w:val="22"/>
               </w:rPr>
-              <w:t xml:space="preserve">  .</w:t>
+              <w:t xml:space="preserve">   </w:t>
             </w:r>
           </w:p>
         </w:tc>
@@ -17003,19 +16639,8 @@
                 <w:sz w:val="22"/>
                 <w:szCs w:val="22"/>
               </w:rPr>
-              <w:t>s(age):</w:t>
-            </w:r>
-            <w:proofErr w:type="spellStart"/>
-            <w:r>
-              <w:rPr>
-                <w:rFonts w:ascii="Arial" w:eastAsia="Arial" w:hAnsi="Arial" w:cs="Arial"/>
-                <w:color w:val="000000"/>
-                <w:sz w:val="22"/>
-                <w:szCs w:val="22"/>
-              </w:rPr>
-              <w:t>dataset_idPVT_Wangjiadian_profile</w:t>
-            </w:r>
-            <w:proofErr w:type="spellEnd"/>
+              <w:t>s(age):dataset_idPVT_Wangjiadian_profile</w:t>
+            </w:r>
           </w:p>
         </w:tc>
         <w:tc>
@@ -17055,7 +16680,7 @@
                 <w:sz w:val="22"/>
                 <w:szCs w:val="22"/>
               </w:rPr>
-              <w:t>4.115</w:t>
+              <w:t>4.082</w:t>
             </w:r>
           </w:p>
         </w:tc>
@@ -17137,7 +16762,7 @@
                 <w:sz w:val="22"/>
                 <w:szCs w:val="22"/>
               </w:rPr>
-              <w:t>34.137</w:t>
+              <w:t>31.494</w:t>
             </w:r>
           </w:p>
         </w:tc>
@@ -17178,7 +16803,7 @@
                 <w:sz w:val="22"/>
                 <w:szCs w:val="22"/>
               </w:rPr>
-              <w:t>0.0023</w:t>
+              <w:t>0.0032</w:t>
             </w:r>
           </w:p>
         </w:tc>
@@ -17294,19 +16919,8 @@
                 <w:sz w:val="22"/>
                 <w:szCs w:val="22"/>
               </w:rPr>
-              <w:t>s(age):</w:t>
-            </w:r>
-            <w:proofErr w:type="spellStart"/>
-            <w:r>
-              <w:rPr>
-                <w:rFonts w:ascii="Arial" w:eastAsia="Arial" w:hAnsi="Arial" w:cs="Arial"/>
-                <w:color w:val="000000"/>
-                <w:sz w:val="22"/>
-                <w:szCs w:val="22"/>
-              </w:rPr>
-              <w:t>dataset_idPVT_Zigetang_Co</w:t>
-            </w:r>
-            <w:proofErr w:type="spellEnd"/>
+              <w:t>s(age):dataset_idPVT_Wulungu_Lake</w:t>
+            </w:r>
           </w:p>
         </w:tc>
         <w:tc>
@@ -17346,7 +16960,7 @@
                 <w:sz w:val="22"/>
                 <w:szCs w:val="22"/>
               </w:rPr>
-              <w:t>3.902</w:t>
+              <w:t>4.882</w:t>
             </w:r>
           </w:p>
         </w:tc>
@@ -17428,7 +17042,7 @@
                 <w:sz w:val="22"/>
                 <w:szCs w:val="22"/>
               </w:rPr>
-              <w:t>25.230</w:t>
+              <w:t>455.477</w:t>
             </w:r>
           </w:p>
         </w:tc>
@@ -17585,7 +17199,7 @@
                 <w:sz w:val="22"/>
                 <w:szCs w:val="22"/>
               </w:rPr>
-              <w:t>s(age):dataset_idcao_26</w:t>
+              <w:t>s(age):dataset_idPVT_Xiehu_Lake_SO4</w:t>
             </w:r>
           </w:p>
         </w:tc>
@@ -17626,7 +17240,7 @@
                 <w:sz w:val="22"/>
                 <w:szCs w:val="22"/>
               </w:rPr>
-              <w:t>1.046</w:t>
+              <w:t>5.067</w:t>
             </w:r>
           </w:p>
         </w:tc>
@@ -17708,7 +17322,7 @@
                 <w:sz w:val="22"/>
                 <w:szCs w:val="22"/>
               </w:rPr>
-              <w:t>0.312</w:t>
+              <w:t>102.748</w:t>
             </w:r>
           </w:p>
         </w:tc>
@@ -17749,7 +17363,7 @@
                 <w:sz w:val="22"/>
                 <w:szCs w:val="22"/>
               </w:rPr>
-              <w:t>0.1092</w:t>
+              <w:t>0.0000</w:t>
             </w:r>
           </w:p>
         </w:tc>
@@ -17789,7 +17403,7 @@
                 <w:sz w:val="22"/>
                 <w:szCs w:val="22"/>
               </w:rPr>
-              <w:t xml:space="preserve">   </w:t>
+              <w:t>***</w:t>
             </w:r>
           </w:p>
         </w:tc>
@@ -17865,7 +17479,7 @@
                 <w:sz w:val="22"/>
                 <w:szCs w:val="22"/>
               </w:rPr>
-              <w:t>s(age):dataset_idcao_40</w:t>
+              <w:t>s(age):dataset_idPVT_Yamant_Nur_Lake</w:t>
             </w:r>
           </w:p>
         </w:tc>
@@ -17906,7 +17520,7 @@
                 <w:sz w:val="22"/>
                 <w:szCs w:val="22"/>
               </w:rPr>
-              <w:t>0.000</w:t>
+              <w:t>1.320</w:t>
             </w:r>
           </w:p>
         </w:tc>
@@ -17988,7 +17602,7 @@
                 <w:sz w:val="22"/>
                 <w:szCs w:val="22"/>
               </w:rPr>
-              <w:t>0.000</w:t>
+              <w:t>0.621</w:t>
             </w:r>
           </w:p>
         </w:tc>
@@ -18029,7 +17643,7 @@
                 <w:sz w:val="22"/>
                 <w:szCs w:val="22"/>
               </w:rPr>
-              <w:t>1.0000</w:t>
+              <w:t>0.1028</w:t>
             </w:r>
           </w:p>
         </w:tc>
@@ -18145,7 +17759,7 @@
                 <w:sz w:val="22"/>
                 <w:szCs w:val="22"/>
               </w:rPr>
-              <w:t>s(age):dataset_idcao_80</w:t>
+              <w:t>s(age):dataset_idPVT_Yidun_Lake</w:t>
             </w:r>
           </w:p>
         </w:tc>
@@ -18309,7 +17923,7 @@
                 <w:sz w:val="22"/>
                 <w:szCs w:val="22"/>
               </w:rPr>
-              <w:t>0.6359</w:t>
+              <w:t>0.5185</w:t>
             </w:r>
           </w:p>
         </w:tc>
@@ -18425,7 +18039,7 @@
                 <w:sz w:val="22"/>
                 <w:szCs w:val="22"/>
               </w:rPr>
-              <w:t>s(age):dataset_idcao_134</w:t>
+              <w:t>s(age):dataset_idPVT_Zigetang_Co</w:t>
             </w:r>
           </w:p>
         </w:tc>
@@ -18466,7 +18080,7 @@
                 <w:sz w:val="22"/>
                 <w:szCs w:val="22"/>
               </w:rPr>
-              <w:t>2.988</w:t>
+              <w:t>3.973</w:t>
             </w:r>
           </w:p>
         </w:tc>
@@ -18548,7 +18162,7 @@
                 <w:sz w:val="22"/>
                 <w:szCs w:val="22"/>
               </w:rPr>
-              <w:t>1.794</w:t>
+              <w:t>25.029</w:t>
             </w:r>
           </w:p>
         </w:tc>
@@ -18589,7 +18203,7 @@
                 <w:sz w:val="22"/>
                 <w:szCs w:val="22"/>
               </w:rPr>
-              <w:t>0.1386</w:t>
+              <w:t>0.0000</w:t>
             </w:r>
           </w:p>
         </w:tc>
@@ -18629,7 +18243,7 @@
                 <w:sz w:val="22"/>
                 <w:szCs w:val="22"/>
               </w:rPr>
-              <w:t xml:space="preserve">   </w:t>
+              <w:t>***</w:t>
             </w:r>
           </w:p>
         </w:tc>
@@ -18705,7 +18319,7 @@
                 <w:sz w:val="22"/>
                 <w:szCs w:val="22"/>
               </w:rPr>
-              <w:t>s(age):dataset_idPANGAEA.896256</w:t>
+              <w:t>s(age):dataset_idcao_8</w:t>
             </w:r>
           </w:p>
         </w:tc>
@@ -18746,7 +18360,7 @@
                 <w:sz w:val="22"/>
                 <w:szCs w:val="22"/>
               </w:rPr>
-              <w:t>0.001</w:t>
+              <w:t>1.421</w:t>
             </w:r>
           </w:p>
         </w:tc>
@@ -18828,7 +18442,7 @@
                 <w:sz w:val="22"/>
                 <w:szCs w:val="22"/>
               </w:rPr>
-              <w:t>0.000</w:t>
+              <w:t>6.394</w:t>
             </w:r>
           </w:p>
         </w:tc>
@@ -18869,7 +18483,7 @@
                 <w:sz w:val="22"/>
                 <w:szCs w:val="22"/>
               </w:rPr>
-              <w:t>0.4026</w:t>
+              <w:t>0.0153</w:t>
             </w:r>
           </w:p>
         </w:tc>
@@ -18909,7 +18523,7 @@
                 <w:sz w:val="22"/>
                 <w:szCs w:val="22"/>
               </w:rPr>
-              <w:t xml:space="preserve">   </w:t>
+              <w:t xml:space="preserve">  *</w:t>
             </w:r>
           </w:p>
         </w:tc>
@@ -18985,7 +18599,7 @@
                 <w:sz w:val="22"/>
                 <w:szCs w:val="22"/>
               </w:rPr>
-              <w:t>s(age):dataset_id876</w:t>
+              <w:t>s(age):dataset_idcao_22</w:t>
             </w:r>
           </w:p>
         </w:tc>
@@ -19026,7 +18640,7 @@
                 <w:sz w:val="22"/>
                 <w:szCs w:val="22"/>
               </w:rPr>
-              <w:t>0.246</w:t>
+              <w:t>0.000</w:t>
             </w:r>
           </w:p>
         </w:tc>
@@ -19108,7 +18722,7 @@
                 <w:sz w:val="22"/>
                 <w:szCs w:val="22"/>
               </w:rPr>
-              <w:t>0.038</w:t>
+              <w:t>0.000</w:t>
             </w:r>
           </w:p>
         </w:tc>
@@ -19149,7 +18763,7 @@
                 <w:sz w:val="22"/>
                 <w:szCs w:val="22"/>
               </w:rPr>
-              <w:t>0.2709</w:t>
+              <w:t>0.5385</w:t>
             </w:r>
           </w:p>
         </w:tc>
@@ -19265,7 +18879,7 @@
                 <w:sz w:val="22"/>
                 <w:szCs w:val="22"/>
               </w:rPr>
-              <w:t>s(age):dataset_id4097</w:t>
+              <w:t>s(age):dataset_idcao_26</w:t>
             </w:r>
           </w:p>
         </w:tc>
@@ -19306,7 +18920,7 @@
                 <w:sz w:val="22"/>
                 <w:szCs w:val="22"/>
               </w:rPr>
-              <w:t>0.000</w:t>
+              <w:t>1.075</w:t>
             </w:r>
           </w:p>
         </w:tc>
@@ -19388,7 +19002,7 @@
                 <w:sz w:val="22"/>
                 <w:szCs w:val="22"/>
               </w:rPr>
-              <w:t>0.000</w:t>
+              <w:t>0.328</w:t>
             </w:r>
           </w:p>
         </w:tc>
@@ -19429,7 +19043,7 @@
                 <w:sz w:val="22"/>
                 <w:szCs w:val="22"/>
               </w:rPr>
-              <w:t>0.7932</w:t>
+              <w:t>0.1036</w:t>
             </w:r>
           </w:p>
         </w:tc>
@@ -19545,7 +19159,7 @@
                 <w:sz w:val="22"/>
                 <w:szCs w:val="22"/>
               </w:rPr>
-              <w:t>s(age):dataset_idPVT_Hoton_Nur_2</w:t>
+              <w:t>s(age):dataset_idcao_39</w:t>
             </w:r>
           </w:p>
         </w:tc>
@@ -19586,7 +19200,7 @@
                 <w:sz w:val="22"/>
                 <w:szCs w:val="22"/>
               </w:rPr>
-              <w:t>4.258</w:t>
+              <w:t>0.000</w:t>
             </w:r>
           </w:p>
         </w:tc>
@@ -19668,7 +19282,7 @@
                 <w:sz w:val="22"/>
                 <w:szCs w:val="22"/>
               </w:rPr>
-              <w:t>2.820</w:t>
+              <w:t>0.000</w:t>
             </w:r>
           </w:p>
         </w:tc>
@@ -19709,7 +19323,7 @@
                 <w:sz w:val="22"/>
                 <w:szCs w:val="22"/>
               </w:rPr>
-              <w:t>0.3547</w:t>
+              <w:t>0.5740</w:t>
             </w:r>
           </w:p>
         </w:tc>
@@ -19825,19 +19439,8 @@
                 <w:sz w:val="22"/>
                 <w:szCs w:val="22"/>
               </w:rPr>
-              <w:t>s(age):</w:t>
-            </w:r>
-            <w:proofErr w:type="spellStart"/>
-            <w:r>
-              <w:rPr>
-                <w:rFonts w:ascii="Arial" w:eastAsia="Arial" w:hAnsi="Arial" w:cs="Arial"/>
-                <w:color w:val="000000"/>
-                <w:sz w:val="22"/>
-                <w:szCs w:val="22"/>
-              </w:rPr>
-              <w:t>dataset_idPVT_Yanghu_Lake</w:t>
-            </w:r>
-            <w:proofErr w:type="spellEnd"/>
+              <w:t>s(age):dataset_idcao_40</w:t>
+            </w:r>
           </w:p>
         </w:tc>
         <w:tc>
@@ -20000,7 +19603,7 @@
                 <w:sz w:val="22"/>
                 <w:szCs w:val="22"/>
               </w:rPr>
-              <w:t>0.7740</w:t>
+              <w:t>0.9999</w:t>
             </w:r>
           </w:p>
         </w:tc>
@@ -20116,19 +19719,8 @@
                 <w:sz w:val="22"/>
                 <w:szCs w:val="22"/>
               </w:rPr>
-              <w:t>s(age):</w:t>
-            </w:r>
-            <w:proofErr w:type="spellStart"/>
-            <w:r>
-              <w:rPr>
-                <w:rFonts w:ascii="Arial" w:eastAsia="Arial" w:hAnsi="Arial" w:cs="Arial"/>
-                <w:color w:val="000000"/>
-                <w:sz w:val="22"/>
-                <w:szCs w:val="22"/>
-              </w:rPr>
-              <w:t>dataset_idPVT_Ayongwama_Co</w:t>
-            </w:r>
-            <w:proofErr w:type="spellEnd"/>
+              <w:t>s(age):dataset_idcao_54</w:t>
+            </w:r>
           </w:p>
         </w:tc>
         <w:tc>
@@ -20168,7 +19760,7 @@
                 <w:sz w:val="22"/>
                 <w:szCs w:val="22"/>
               </w:rPr>
-              <w:t>0.000</w:t>
+              <w:t>4.271</w:t>
             </w:r>
           </w:p>
         </w:tc>
@@ -20250,7 +19842,7 @@
                 <w:sz w:val="22"/>
                 <w:szCs w:val="22"/>
               </w:rPr>
-              <w:t>0.000</w:t>
+              <w:t>120.909</w:t>
             </w:r>
           </w:p>
         </w:tc>
@@ -20291,7 +19883,7 @@
                 <w:sz w:val="22"/>
                 <w:szCs w:val="22"/>
               </w:rPr>
-              <w:t>0.5771</w:t>
+              <w:t>0.1148</w:t>
             </w:r>
           </w:p>
         </w:tc>
@@ -20407,7 +19999,7 @@
                 <w:sz w:val="22"/>
                 <w:szCs w:val="22"/>
               </w:rPr>
-              <w:t>s(age):dataset_idPVT_Dajiuhu_2013</w:t>
+              <w:t>s(age):dataset_idcao_56</w:t>
             </w:r>
           </w:p>
         </w:tc>
@@ -20448,7 +20040,7 @@
                 <w:sz w:val="22"/>
                 <w:szCs w:val="22"/>
               </w:rPr>
-              <w:t>4.008</w:t>
+              <w:t>0.000</w:t>
             </w:r>
           </w:p>
         </w:tc>
@@ -20530,7 +20122,7 @@
                 <w:sz w:val="22"/>
                 <w:szCs w:val="22"/>
               </w:rPr>
-              <w:t>42.472</w:t>
+              <w:t>0.000</w:t>
             </w:r>
           </w:p>
         </w:tc>
@@ -20571,7 +20163,7 @@
                 <w:sz w:val="22"/>
                 <w:szCs w:val="22"/>
               </w:rPr>
-              <w:t>0.0000</w:t>
+              <w:t>0.4337</w:t>
             </w:r>
           </w:p>
         </w:tc>
@@ -20611,7 +20203,7 @@
                 <w:sz w:val="22"/>
                 <w:szCs w:val="22"/>
               </w:rPr>
-              <w:t>***</w:t>
+              <w:t xml:space="preserve">   </w:t>
             </w:r>
           </w:p>
         </w:tc>
@@ -20687,19 +20279,8 @@
                 <w:sz w:val="22"/>
                 <w:szCs w:val="22"/>
               </w:rPr>
-              <w:t>s(age):</w:t>
-            </w:r>
-            <w:proofErr w:type="spellStart"/>
-            <w:r>
-              <w:rPr>
-                <w:rFonts w:ascii="Arial" w:eastAsia="Arial" w:hAnsi="Arial" w:cs="Arial"/>
-                <w:color w:val="000000"/>
-                <w:sz w:val="22"/>
-                <w:szCs w:val="22"/>
-              </w:rPr>
-              <w:t>dataset_idPVT_Erhai_Lake</w:t>
-            </w:r>
-            <w:proofErr w:type="spellEnd"/>
+              <w:t>s(age):dataset_idcao_57</w:t>
+            </w:r>
           </w:p>
         </w:tc>
         <w:tc>
@@ -20739,7 +20320,7 @@
                 <w:sz w:val="22"/>
                 <w:szCs w:val="22"/>
               </w:rPr>
-              <w:t>3.234</w:t>
+              <w:t>2.591</w:t>
             </w:r>
           </w:p>
         </w:tc>
@@ -20821,7 +20402,7 @@
                 <w:sz w:val="22"/>
                 <w:szCs w:val="22"/>
               </w:rPr>
-              <w:t>3.560</w:t>
+              <w:t>4.552</w:t>
             </w:r>
           </w:p>
         </w:tc>
@@ -20862,7 +20443,7 @@
                 <w:sz w:val="22"/>
                 <w:szCs w:val="22"/>
               </w:rPr>
-              <w:t>0.1263</w:t>
+              <w:t>0.0064</w:t>
             </w:r>
           </w:p>
         </w:tc>
@@ -20902,7 +20483,7 @@
                 <w:sz w:val="22"/>
                 <w:szCs w:val="22"/>
               </w:rPr>
-              <w:t xml:space="preserve">   </w:t>
+              <w:t xml:space="preserve"> **</w:t>
             </w:r>
           </w:p>
         </w:tc>
@@ -20978,19 +20559,8 @@
                 <w:sz w:val="22"/>
                 <w:szCs w:val="22"/>
               </w:rPr>
-              <w:t>s(age):</w:t>
-            </w:r>
-            <w:proofErr w:type="spellStart"/>
-            <w:r>
-              <w:rPr>
-                <w:rFonts w:ascii="Arial" w:eastAsia="Arial" w:hAnsi="Arial" w:cs="Arial"/>
-                <w:color w:val="000000"/>
-                <w:sz w:val="22"/>
-                <w:szCs w:val="22"/>
-              </w:rPr>
-              <w:t>dataset_idPVT_Guangfulin</w:t>
-            </w:r>
-            <w:proofErr w:type="spellEnd"/>
+              <w:t>s(age):dataset_idcao_79</w:t>
+            </w:r>
           </w:p>
         </w:tc>
         <w:tc>
@@ -21030,7 +20600,7 @@
                 <w:sz w:val="22"/>
                 <w:szCs w:val="22"/>
               </w:rPr>
-              <w:t>0.986</w:t>
+              <w:t>0.000</w:t>
             </w:r>
           </w:p>
         </w:tc>
@@ -21112,7 +20682,7 @@
                 <w:sz w:val="22"/>
                 <w:szCs w:val="22"/>
               </w:rPr>
-              <w:t>1.921</w:t>
+              <w:t>0.000</w:t>
             </w:r>
           </w:p>
         </w:tc>
@@ -21153,7 +20723,7 @@
                 <w:sz w:val="22"/>
                 <w:szCs w:val="22"/>
               </w:rPr>
-              <w:t>0.0569</w:t>
+              <w:t>0.9669</w:t>
             </w:r>
           </w:p>
         </w:tc>
@@ -21193,7 +20763,7 @@
                 <w:sz w:val="22"/>
                 <w:szCs w:val="22"/>
               </w:rPr>
-              <w:t xml:space="preserve">  .</w:t>
+              <w:t xml:space="preserve">   </w:t>
             </w:r>
           </w:p>
         </w:tc>
@@ -21269,19 +20839,8 @@
                 <w:sz w:val="22"/>
                 <w:szCs w:val="22"/>
               </w:rPr>
-              <w:t>s(age):</w:t>
-            </w:r>
-            <w:proofErr w:type="spellStart"/>
-            <w:r>
-              <w:rPr>
-                <w:rFonts w:ascii="Arial" w:eastAsia="Arial" w:hAnsi="Arial" w:cs="Arial"/>
-                <w:color w:val="000000"/>
-                <w:sz w:val="22"/>
-                <w:szCs w:val="22"/>
-              </w:rPr>
-              <w:t>dataset_idPVT_Kotokel</w:t>
-            </w:r>
-            <w:proofErr w:type="spellEnd"/>
+              <w:t>s(age):dataset_idcao_80</w:t>
+            </w:r>
           </w:p>
         </w:tc>
         <w:tc>
@@ -21444,7 +21003,7 @@
                 <w:sz w:val="22"/>
                 <w:szCs w:val="22"/>
               </w:rPr>
-              <w:t>0.8124</w:t>
+              <w:t>0.6459</w:t>
             </w:r>
           </w:p>
         </w:tc>
@@ -21560,7 +21119,7 @@
                 <w:sz w:val="22"/>
                 <w:szCs w:val="22"/>
               </w:rPr>
-              <w:t>s(age):dataset_idPVT_Luanhaizi_LH2</w:t>
+              <w:t>s(age):dataset_idcao_86</w:t>
             </w:r>
           </w:p>
         </w:tc>
@@ -21601,7 +21160,7 @@
                 <w:sz w:val="22"/>
                 <w:szCs w:val="22"/>
               </w:rPr>
-              <w:t>0.000</w:t>
+              <w:t>4.183</w:t>
             </w:r>
           </w:p>
         </w:tc>
@@ -21683,7 +21242,7 @@
                 <w:sz w:val="22"/>
                 <w:szCs w:val="22"/>
               </w:rPr>
-              <w:t>0.000</w:t>
+              <w:t>27.217</w:t>
             </w:r>
           </w:p>
         </w:tc>
@@ -21724,7 +21283,7 @@
                 <w:sz w:val="22"/>
                 <w:szCs w:val="22"/>
               </w:rPr>
-              <w:t>0.8057</w:t>
+              <w:t>0.0000</w:t>
             </w:r>
           </w:p>
         </w:tc>
@@ -21764,7 +21323,7 @@
                 <w:sz w:val="22"/>
                 <w:szCs w:val="22"/>
               </w:rPr>
-              <w:t xml:space="preserve">   </w:t>
+              <w:t>***</w:t>
             </w:r>
           </w:p>
         </w:tc>
@@ -21840,19 +21399,8 @@
                 <w:sz w:val="22"/>
                 <w:szCs w:val="22"/>
               </w:rPr>
-              <w:t>s(age):</w:t>
-            </w:r>
-            <w:proofErr w:type="spellStart"/>
-            <w:r>
-              <w:rPr>
-                <w:rFonts w:ascii="Arial" w:eastAsia="Arial" w:hAnsi="Arial" w:cs="Arial"/>
-                <w:color w:val="000000"/>
-                <w:sz w:val="22"/>
-                <w:szCs w:val="22"/>
-              </w:rPr>
-              <w:t>dataset_idPVT_Qongjiamong_Co</w:t>
-            </w:r>
-            <w:proofErr w:type="spellEnd"/>
+              <w:t>s(age):dataset_idcao_100</w:t>
+            </w:r>
           </w:p>
         </w:tc>
         <w:tc>
@@ -21892,7 +21440,7 @@
                 <w:sz w:val="22"/>
                 <w:szCs w:val="22"/>
               </w:rPr>
-              <w:t>3.861</w:t>
+              <w:t>3.044</w:t>
             </w:r>
           </w:p>
         </w:tc>
@@ -21974,7 +21522,7 @@
                 <w:sz w:val="22"/>
                 <w:szCs w:val="22"/>
               </w:rPr>
-              <w:t>3.749</w:t>
+              <w:t>2.583</w:t>
             </w:r>
           </w:p>
         </w:tc>
@@ -22015,7 +21563,7 @@
                 <w:sz w:val="22"/>
                 <w:szCs w:val="22"/>
               </w:rPr>
-              <w:t>0.0065</w:t>
+              <w:t>0.2791</w:t>
             </w:r>
           </w:p>
         </w:tc>
@@ -22055,7 +21603,7 @@
                 <w:sz w:val="22"/>
                 <w:szCs w:val="22"/>
               </w:rPr>
-              <w:t xml:space="preserve"> **</w:t>
+              <w:t xml:space="preserve">   </w:t>
             </w:r>
           </w:p>
         </w:tc>
@@ -22131,19 +21679,8 @@
                 <w:sz w:val="22"/>
                 <w:szCs w:val="22"/>
               </w:rPr>
-              <w:t>s(age):</w:t>
-            </w:r>
-            <w:proofErr w:type="spellStart"/>
-            <w:r>
-              <w:rPr>
-                <w:rFonts w:ascii="Arial" w:eastAsia="Arial" w:hAnsi="Arial" w:cs="Arial"/>
-                <w:color w:val="000000"/>
-                <w:sz w:val="22"/>
-                <w:szCs w:val="22"/>
-              </w:rPr>
-              <w:t>dataset_idPVT_Shayema_Lake</w:t>
-            </w:r>
-            <w:proofErr w:type="spellEnd"/>
+              <w:t>s(age):dataset_idcao_124</w:t>
+            </w:r>
           </w:p>
         </w:tc>
         <w:tc>
@@ -22183,7 +21720,7 @@
                 <w:sz w:val="22"/>
                 <w:szCs w:val="22"/>
               </w:rPr>
-              <w:t>4.319</w:t>
+              <w:t>1.666</w:t>
             </w:r>
           </w:p>
         </w:tc>
@@ -22265,7 +21802,7 @@
                 <w:sz w:val="22"/>
                 <w:szCs w:val="22"/>
               </w:rPr>
-              <w:t>2.844</w:t>
+              <w:t>10.042</w:t>
             </w:r>
           </w:p>
         </w:tc>
@@ -22306,7 +21843,7 @@
                 <w:sz w:val="22"/>
                 <w:szCs w:val="22"/>
               </w:rPr>
-              <w:t>0.0003</w:t>
+              <w:t>0.0128</w:t>
             </w:r>
           </w:p>
         </w:tc>
@@ -22346,7 +21883,7 @@
                 <w:sz w:val="22"/>
                 <w:szCs w:val="22"/>
               </w:rPr>
-              <w:t>***</w:t>
+              <w:t xml:space="preserve">  *</w:t>
             </w:r>
           </w:p>
         </w:tc>
@@ -22422,19 +21959,8 @@
                 <w:sz w:val="22"/>
                 <w:szCs w:val="22"/>
               </w:rPr>
-              <w:t>s(age):</w:t>
-            </w:r>
-            <w:proofErr w:type="spellStart"/>
-            <w:r>
-              <w:rPr>
-                <w:rFonts w:ascii="Arial" w:eastAsia="Arial" w:hAnsi="Arial" w:cs="Arial"/>
-                <w:color w:val="000000"/>
-                <w:sz w:val="22"/>
-                <w:szCs w:val="22"/>
-              </w:rPr>
-              <w:t>dataset_idPVT_Wulungu_Lake</w:t>
-            </w:r>
-            <w:proofErr w:type="spellEnd"/>
+              <w:t>s(age):dataset_idcao_134</w:t>
+            </w:r>
           </w:p>
         </w:tc>
         <w:tc>
@@ -22474,7 +22000,7 @@
                 <w:sz w:val="22"/>
                 <w:szCs w:val="22"/>
               </w:rPr>
-              <w:t>4.893</w:t>
+              <w:t>2.976</w:t>
             </w:r>
           </w:p>
         </w:tc>
@@ -22556,7 +22082,7 @@
                 <w:sz w:val="22"/>
                 <w:szCs w:val="22"/>
               </w:rPr>
-              <w:t>467.750</w:t>
+              <w:t>1.749</w:t>
             </w:r>
           </w:p>
         </w:tc>
@@ -22597,7 +22123,7 @@
                 <w:sz w:val="22"/>
                 <w:szCs w:val="22"/>
               </w:rPr>
-              <w:t>0.0000</w:t>
+              <w:t>0.1346</w:t>
             </w:r>
           </w:p>
         </w:tc>
@@ -22637,7 +22163,7 @@
                 <w:sz w:val="22"/>
                 <w:szCs w:val="22"/>
               </w:rPr>
-              <w:t>***</w:t>
+              <w:t xml:space="preserve">   </w:t>
             </w:r>
           </w:p>
         </w:tc>
@@ -22713,7 +22239,7 @@
                 <w:sz w:val="22"/>
                 <w:szCs w:val="22"/>
               </w:rPr>
-              <w:t>s(age):dataset_idcao_54</w:t>
+              <w:t>s(age):dataset_idcao_85</w:t>
             </w:r>
           </w:p>
         </w:tc>
@@ -22754,7 +22280,7 @@
                 <w:sz w:val="22"/>
                 <w:szCs w:val="22"/>
               </w:rPr>
-              <w:t>4.255</w:t>
+              <w:t>5.774</w:t>
             </w:r>
           </w:p>
         </w:tc>
@@ -22836,7 +22362,7 @@
                 <w:sz w:val="22"/>
                 <w:szCs w:val="22"/>
               </w:rPr>
-              <w:t>119.431</w:t>
+              <w:t>79.667</w:t>
             </w:r>
           </w:p>
         </w:tc>
@@ -22877,7 +22403,7 @@
                 <w:sz w:val="22"/>
                 <w:szCs w:val="22"/>
               </w:rPr>
-              <w:t>0.1171</w:t>
+              <w:t>0.0000</w:t>
             </w:r>
           </w:p>
         </w:tc>
@@ -22917,7 +22443,7 @@
                 <w:sz w:val="22"/>
                 <w:szCs w:val="22"/>
               </w:rPr>
-              <w:t xml:space="preserve">   </w:t>
+              <w:t>***</w:t>
             </w:r>
           </w:p>
         </w:tc>
@@ -22993,7 +22519,7 @@
                 <w:sz w:val="22"/>
                 <w:szCs w:val="22"/>
               </w:rPr>
-              <w:t>s(age):dataset_idPANGAEA.717128</w:t>
+              <w:t>s(age):dataset_idPANGAEA.884462</w:t>
             </w:r>
           </w:p>
         </w:tc>
@@ -23034,7 +22560,7 @@
                 <w:sz w:val="22"/>
                 <w:szCs w:val="22"/>
               </w:rPr>
-              <w:t>3.895</w:t>
+              <w:t>5.031</w:t>
             </w:r>
           </w:p>
         </w:tc>
@@ -23116,7 +22642,7 @@
                 <w:sz w:val="22"/>
                 <w:szCs w:val="22"/>
               </w:rPr>
-              <w:t>9.809</w:t>
+              <w:t>118.445</w:t>
             </w:r>
           </w:p>
         </w:tc>
@@ -23157,7 +22683,7 @@
                 <w:sz w:val="22"/>
                 <w:szCs w:val="22"/>
               </w:rPr>
-              <w:t>0.3146</w:t>
+              <w:t>0.0053</w:t>
             </w:r>
           </w:p>
         </w:tc>
@@ -23197,7 +22723,7 @@
                 <w:sz w:val="22"/>
                 <w:szCs w:val="22"/>
               </w:rPr>
-              <w:t xml:space="preserve">   </w:t>
+              <w:t xml:space="preserve"> **</w:t>
             </w:r>
           </w:p>
         </w:tc>
@@ -23273,7 +22799,7 @@
                 <w:sz w:val="22"/>
                 <w:szCs w:val="22"/>
               </w:rPr>
-              <w:t>s(age):dataset_id1444</w:t>
+              <w:t>s(age):dataset_idPANGAEA.896256</w:t>
             </w:r>
           </w:p>
         </w:tc>
@@ -23314,7 +22840,7 @@
                 <w:sz w:val="22"/>
                 <w:szCs w:val="22"/>
               </w:rPr>
-              <w:t>2.812</w:t>
+              <w:t>0.000</w:t>
             </w:r>
           </w:p>
         </w:tc>
@@ -23396,7 +22922,7 @@
                 <w:sz w:val="22"/>
                 <w:szCs w:val="22"/>
               </w:rPr>
-              <w:t>54.105</w:t>
+              <w:t>0.000</w:t>
             </w:r>
           </w:p>
         </w:tc>
@@ -23437,7 +22963,7 @@
                 <w:sz w:val="22"/>
                 <w:szCs w:val="22"/>
               </w:rPr>
-              <w:t>0.0001</w:t>
+              <w:t>0.4151</w:t>
             </w:r>
           </w:p>
         </w:tc>
@@ -23477,7 +23003,7 @@
                 <w:sz w:val="22"/>
                 <w:szCs w:val="22"/>
               </w:rPr>
-              <w:t>***</w:t>
+              <w:t xml:space="preserve">   </w:t>
             </w:r>
           </w:p>
         </w:tc>
@@ -23553,7 +23079,7 @@
                 <w:sz w:val="22"/>
                 <w:szCs w:val="22"/>
               </w:rPr>
-              <w:t>s(age):dataset_id40990</w:t>
+              <w:t>s(age):dataset_idPANGAEA.717128</w:t>
             </w:r>
           </w:p>
         </w:tc>
@@ -23594,7 +23120,7 @@
                 <w:sz w:val="22"/>
                 <w:szCs w:val="22"/>
               </w:rPr>
-              <w:t>0.000</w:t>
+              <w:t>3.896</w:t>
             </w:r>
           </w:p>
         </w:tc>
@@ -23676,7 +23202,7 @@
                 <w:sz w:val="22"/>
                 <w:szCs w:val="22"/>
               </w:rPr>
-              <w:t>0.000</w:t>
+              <w:t>10.243</w:t>
             </w:r>
           </w:p>
         </w:tc>
@@ -23717,7 +23243,7 @@
                 <w:sz w:val="22"/>
                 <w:szCs w:val="22"/>
               </w:rPr>
-              <w:t>0.8411</w:t>
+              <w:t>0.3035</w:t>
             </w:r>
           </w:p>
         </w:tc>
@@ -23833,7 +23359,7 @@
                 <w:sz w:val="22"/>
                 <w:szCs w:val="22"/>
               </w:rPr>
-              <w:t>s(age):dataset_id14619</w:t>
+              <w:t>s(age):dataset_idPANGAEA.808952</w:t>
             </w:r>
           </w:p>
         </w:tc>
@@ -23874,7 +23400,7 @@
                 <w:sz w:val="22"/>
                 <w:szCs w:val="22"/>
               </w:rPr>
-              <w:t>0.000</w:t>
+              <w:t>3.449</w:t>
             </w:r>
           </w:p>
         </w:tc>
@@ -23956,7 +23482,7 @@
                 <w:sz w:val="22"/>
                 <w:szCs w:val="22"/>
               </w:rPr>
-              <w:t>0.000</w:t>
+              <w:t>70.306</w:t>
             </w:r>
           </w:p>
         </w:tc>
@@ -23997,7 +23523,7 @@
                 <w:sz w:val="22"/>
                 <w:szCs w:val="22"/>
               </w:rPr>
-              <w:t>0.9304</w:t>
+              <w:t>0.0000</w:t>
             </w:r>
           </w:p>
         </w:tc>
@@ -24037,7 +23563,7 @@
                 <w:sz w:val="22"/>
                 <w:szCs w:val="22"/>
               </w:rPr>
-              <w:t xml:space="preserve">   </w:t>
+              <w:t>***</w:t>
             </w:r>
           </w:p>
         </w:tc>
@@ -24113,7 +23639,7 @@
                 <w:sz w:val="22"/>
                 <w:szCs w:val="22"/>
               </w:rPr>
-              <w:t>s(age):dataset_id3861</w:t>
+              <w:t>s(age):dataset_idLake_Moon</w:t>
             </w:r>
           </w:p>
         </w:tc>
@@ -24154,7 +23680,7 @@
                 <w:sz w:val="22"/>
                 <w:szCs w:val="22"/>
               </w:rPr>
-              <w:t>0.003</w:t>
+              <w:t>5.709</w:t>
             </w:r>
           </w:p>
         </w:tc>
@@ -24236,7 +23762,7 @@
                 <w:sz w:val="22"/>
                 <w:szCs w:val="22"/>
               </w:rPr>
-              <w:t>0.000</w:t>
+              <w:t>10.767</w:t>
             </w:r>
           </w:p>
         </w:tc>
@@ -24277,7 +23803,7 @@
                 <w:sz w:val="22"/>
                 <w:szCs w:val="22"/>
               </w:rPr>
-              <w:t>0.3594</w:t>
+              <w:t>0.0000</w:t>
             </w:r>
           </w:p>
         </w:tc>
@@ -24317,7 +23843,7 @@
                 <w:sz w:val="22"/>
                 <w:szCs w:val="22"/>
               </w:rPr>
-              <w:t xml:space="preserve">   </w:t>
+              <w:t>***</w:t>
             </w:r>
           </w:p>
         </w:tc>
@@ -24393,7 +23919,7 @@
                 <w:sz w:val="22"/>
                 <w:szCs w:val="22"/>
               </w:rPr>
-              <w:t>s(age):dataset_id41245</w:t>
+              <w:t>s(age):dataset_id47817</w:t>
             </w:r>
           </w:p>
         </w:tc>
@@ -24434,7 +23960,7 @@
                 <w:sz w:val="22"/>
                 <w:szCs w:val="22"/>
               </w:rPr>
-              <w:t>5.293</w:t>
+              <w:t>4.723</w:t>
             </w:r>
           </w:p>
         </w:tc>
@@ -24516,7 +24042,7 @@
                 <w:sz w:val="22"/>
                 <w:szCs w:val="22"/>
               </w:rPr>
-              <w:t>14.060</w:t>
+              <w:t>3.681</w:t>
             </w:r>
           </w:p>
         </w:tc>
@@ -24557,7 +24083,7 @@
                 <w:sz w:val="22"/>
                 <w:szCs w:val="22"/>
               </w:rPr>
-              <w:t>0.0057</w:t>
+              <w:t>0.2695</w:t>
             </w:r>
           </w:p>
         </w:tc>
@@ -24597,7 +24123,7 @@
                 <w:sz w:val="22"/>
                 <w:szCs w:val="22"/>
               </w:rPr>
-              <w:t xml:space="preserve"> **</w:t>
+              <w:t xml:space="preserve">   </w:t>
             </w:r>
           </w:p>
         </w:tc>
@@ -24673,7 +24199,7 @@
                 <w:sz w:val="22"/>
                 <w:szCs w:val="22"/>
               </w:rPr>
-              <w:t>s(age):dataset_idPVT_Daihai_Lake_2004</w:t>
+              <w:t>s(age):dataset_id876</w:t>
             </w:r>
           </w:p>
         </w:tc>
@@ -24714,7 +24240,7 @@
                 <w:sz w:val="22"/>
                 <w:szCs w:val="22"/>
               </w:rPr>
-              <w:t>3.034</w:t>
+              <w:t>0.338</w:t>
             </w:r>
           </w:p>
         </w:tc>
@@ -24796,7 +24322,7 @@
                 <w:sz w:val="22"/>
                 <w:szCs w:val="22"/>
               </w:rPr>
-              <w:t>2.452</w:t>
+              <w:t>0.056</w:t>
             </w:r>
           </w:p>
         </w:tc>
@@ -24837,7 +24363,7 @@
                 <w:sz w:val="22"/>
                 <w:szCs w:val="22"/>
               </w:rPr>
-              <w:t>0.0191</w:t>
+              <w:t>0.2476</w:t>
             </w:r>
           </w:p>
         </w:tc>
@@ -24877,7 +24403,7 @@
                 <w:sz w:val="22"/>
                 <w:szCs w:val="22"/>
               </w:rPr>
-              <w:t xml:space="preserve">  *</w:t>
+              <w:t xml:space="preserve">   </w:t>
             </w:r>
           </w:p>
         </w:tc>
@@ -24953,7 +24479,7 @@
                 <w:sz w:val="22"/>
                 <w:szCs w:val="22"/>
               </w:rPr>
-              <w:t>s(age):dataset_idPVT_Manas_Lake_LM1</w:t>
+              <w:t>s(age):dataset_id2649</w:t>
             </w:r>
           </w:p>
         </w:tc>
@@ -24994,7 +24520,7 @@
                 <w:sz w:val="22"/>
                 <w:szCs w:val="22"/>
               </w:rPr>
-              <w:t>0.000</w:t>
+              <w:t>0.833</w:t>
             </w:r>
           </w:p>
         </w:tc>
@@ -25076,7 +24602,7 @@
                 <w:sz w:val="22"/>
                 <w:szCs w:val="22"/>
               </w:rPr>
-              <w:t>0.000</w:t>
+              <w:t>0.401</w:t>
             </w:r>
           </w:p>
         </w:tc>
@@ -25117,7 +24643,7 @@
                 <w:sz w:val="22"/>
                 <w:szCs w:val="22"/>
               </w:rPr>
-              <w:t>0.6026</w:t>
+              <w:t>0.1277</w:t>
             </w:r>
           </w:p>
         </w:tc>
@@ -25233,19 +24759,8 @@
                 <w:sz w:val="22"/>
                 <w:szCs w:val="22"/>
               </w:rPr>
-              <w:t>s(age):</w:t>
-            </w:r>
-            <w:proofErr w:type="spellStart"/>
-            <w:r>
-              <w:rPr>
-                <w:rFonts w:ascii="Arial" w:eastAsia="Arial" w:hAnsi="Arial" w:cs="Arial"/>
-                <w:color w:val="000000"/>
-                <w:sz w:val="22"/>
-                <w:szCs w:val="22"/>
-              </w:rPr>
-              <w:t>dataset_idPVT_Sumxi_Lake</w:t>
-            </w:r>
-            <w:proofErr w:type="spellEnd"/>
+              <w:t>s(age):dataset_id1444</w:t>
+            </w:r>
           </w:p>
         </w:tc>
         <w:tc>
@@ -25285,7 +24800,7 @@
                 <w:sz w:val="22"/>
                 <w:szCs w:val="22"/>
               </w:rPr>
-              <w:t>0.000</w:t>
+              <w:t>2.780</w:t>
             </w:r>
           </w:p>
         </w:tc>
@@ -25367,7 +24882,7 @@
                 <w:sz w:val="22"/>
                 <w:szCs w:val="22"/>
               </w:rPr>
-              <w:t>0.000</w:t>
+              <w:t>51.809</w:t>
             </w:r>
           </w:p>
         </w:tc>
@@ -25408,7 +24923,7 @@
                 <w:sz w:val="22"/>
                 <w:szCs w:val="22"/>
               </w:rPr>
-              <w:t>0.5688</w:t>
+              <w:t>0.0000</w:t>
             </w:r>
           </w:p>
         </w:tc>
@@ -25448,7 +24963,7 @@
                 <w:sz w:val="22"/>
                 <w:szCs w:val="22"/>
               </w:rPr>
-              <w:t xml:space="preserve">   </w:t>
+              <w:t>***</w:t>
             </w:r>
           </w:p>
         </w:tc>
@@ -25524,19 +25039,8 @@
                 <w:sz w:val="22"/>
                 <w:szCs w:val="22"/>
               </w:rPr>
-              <w:t>s(age):</w:t>
-            </w:r>
-            <w:proofErr w:type="spellStart"/>
-            <w:r>
-              <w:rPr>
-                <w:rFonts w:ascii="Arial" w:eastAsia="Arial" w:hAnsi="Arial" w:cs="Arial"/>
-                <w:color w:val="000000"/>
-                <w:sz w:val="22"/>
-                <w:szCs w:val="22"/>
-              </w:rPr>
-              <w:t>dataset_idPVT_Baikal_lake</w:t>
-            </w:r>
-            <w:proofErr w:type="spellEnd"/>
+              <w:t>s(age):dataset_id40990</w:t>
+            </w:r>
           </w:p>
         </w:tc>
         <w:tc>
@@ -25576,7 +25080,7 @@
                 <w:sz w:val="22"/>
                 <w:szCs w:val="22"/>
               </w:rPr>
-              <w:t>2.529</w:t>
+              <w:t>0.000</w:t>
             </w:r>
           </w:p>
         </w:tc>
@@ -25658,7 +25162,7 @@
                 <w:sz w:val="22"/>
                 <w:szCs w:val="22"/>
               </w:rPr>
-              <w:t>15.814</w:t>
+              <w:t>0.000</w:t>
             </w:r>
           </w:p>
         </w:tc>
@@ -25699,7 +25203,7 @@
                 <w:sz w:val="22"/>
                 <w:szCs w:val="22"/>
               </w:rPr>
-              <w:t>0.0465</w:t>
+              <w:t>0.8330</w:t>
             </w:r>
           </w:p>
         </w:tc>
@@ -25739,7 +25243,7 @@
                 <w:sz w:val="22"/>
                 <w:szCs w:val="22"/>
               </w:rPr>
-              <w:t xml:space="preserve">  *</w:t>
+              <w:t xml:space="preserve">   </w:t>
             </w:r>
           </w:p>
         </w:tc>
@@ -25815,19 +25319,8 @@
                 <w:sz w:val="22"/>
                 <w:szCs w:val="22"/>
               </w:rPr>
-              <w:t>s(age):</w:t>
-            </w:r>
-            <w:proofErr w:type="spellStart"/>
-            <w:r>
-              <w:rPr>
-                <w:rFonts w:ascii="Arial" w:eastAsia="Arial" w:hAnsi="Arial" w:cs="Arial"/>
-                <w:color w:val="000000"/>
-                <w:sz w:val="22"/>
-                <w:szCs w:val="22"/>
-              </w:rPr>
-              <w:t>dataset_idPVT_Dali_Nur_Jiangjunpaozi_Lake</w:t>
-            </w:r>
-            <w:proofErr w:type="spellEnd"/>
+              <w:t>s(age):dataset_id4102</w:t>
+            </w:r>
           </w:p>
         </w:tc>
         <w:tc>
@@ -25867,7 +25360,7 @@
                 <w:sz w:val="22"/>
                 <w:szCs w:val="22"/>
               </w:rPr>
-              <w:t>0.000</w:t>
+              <w:t>0.128</w:t>
             </w:r>
           </w:p>
         </w:tc>
@@ -25949,7 +25442,7 @@
                 <w:sz w:val="22"/>
                 <w:szCs w:val="22"/>
               </w:rPr>
-              <w:t>0.000</w:t>
+              <w:t>0.026</w:t>
             </w:r>
           </w:p>
         </w:tc>
@@ -25990,7 +25483,7 @@
                 <w:sz w:val="22"/>
                 <w:szCs w:val="22"/>
               </w:rPr>
-              <w:t>0.7468</w:t>
+              <w:t>0.2889</w:t>
             </w:r>
           </w:p>
         </w:tc>
@@ -26106,19 +25599,8 @@
                 <w:sz w:val="22"/>
                 <w:szCs w:val="22"/>
               </w:rPr>
-              <w:t>s(age):</w:t>
-            </w:r>
-            <w:proofErr w:type="spellStart"/>
-            <w:r>
-              <w:rPr>
-                <w:rFonts w:ascii="Arial" w:eastAsia="Arial" w:hAnsi="Arial" w:cs="Arial"/>
-                <w:color w:val="000000"/>
-                <w:sz w:val="22"/>
-                <w:szCs w:val="22"/>
-              </w:rPr>
-              <w:t>dataset_idPVT_Koucha_Lake</w:t>
-            </w:r>
-            <w:proofErr w:type="spellEnd"/>
+              <w:t>s(age):dataset_id4010</w:t>
+            </w:r>
           </w:p>
         </w:tc>
         <w:tc>
@@ -26158,7 +25640,7 @@
                 <w:sz w:val="22"/>
                 <w:szCs w:val="22"/>
               </w:rPr>
-              <w:t>3.021</w:t>
+              <w:t>0.000</w:t>
             </w:r>
           </w:p>
         </w:tc>
@@ -26240,7 +25722,7 @@
                 <w:sz w:val="22"/>
                 <w:szCs w:val="22"/>
               </w:rPr>
-              <w:t>3.589</w:t>
+              <w:t>0.000</w:t>
             </w:r>
           </w:p>
         </w:tc>
@@ -26281,7 +25763,7 @@
                 <w:sz w:val="22"/>
                 <w:szCs w:val="22"/>
               </w:rPr>
-              <w:t>0.0452</w:t>
+              <w:t>0.7630</w:t>
             </w:r>
           </w:p>
         </w:tc>
@@ -26321,7 +25803,7 @@
                 <w:sz w:val="22"/>
                 <w:szCs w:val="22"/>
               </w:rPr>
-              <w:t xml:space="preserve">  *</w:t>
+              <w:t xml:space="preserve">   </w:t>
             </w:r>
           </w:p>
         </w:tc>
@@ -26397,19 +25879,8 @@
                 <w:sz w:val="22"/>
                 <w:szCs w:val="22"/>
               </w:rPr>
-              <w:t>s(age):</w:t>
-            </w:r>
-            <w:proofErr w:type="spellStart"/>
-            <w:r>
-              <w:rPr>
-                <w:rFonts w:ascii="Arial" w:eastAsia="Arial" w:hAnsi="Arial" w:cs="Arial"/>
-                <w:color w:val="000000"/>
-                <w:sz w:val="22"/>
-                <w:szCs w:val="22"/>
-              </w:rPr>
-              <w:t>dataset_idPVT_Mengcun</w:t>
-            </w:r>
-            <w:proofErr w:type="spellEnd"/>
+              <w:t>s(age):dataset_id14619</w:t>
+            </w:r>
           </w:p>
         </w:tc>
         <w:tc>
@@ -26572,7 +26043,7 @@
                 <w:sz w:val="22"/>
                 <w:szCs w:val="22"/>
               </w:rPr>
-              <w:t>0.4274</w:t>
+              <w:t>0.9305</w:t>
             </w:r>
           </w:p>
         </w:tc>
@@ -26688,7 +26159,7 @@
                 <w:sz w:val="22"/>
                 <w:szCs w:val="22"/>
               </w:rPr>
-              <w:t>s(age):dataset_idPVT_Ren_Co_R1</w:t>
+              <w:t>s(age):dataset_id4081</w:t>
             </w:r>
           </w:p>
         </w:tc>
@@ -26852,7 +26323,7 @@
                 <w:sz w:val="22"/>
                 <w:szCs w:val="22"/>
               </w:rPr>
-              <w:t>0.9993</w:t>
+              <w:t>0.8574</w:t>
             </w:r>
           </w:p>
         </w:tc>
@@ -26968,19 +26439,8 @@
                 <w:sz w:val="22"/>
                 <w:szCs w:val="22"/>
               </w:rPr>
-              <w:t>s(age):</w:t>
-            </w:r>
-            <w:proofErr w:type="spellStart"/>
-            <w:r>
-              <w:rPr>
-                <w:rFonts w:ascii="Arial" w:eastAsia="Arial" w:hAnsi="Arial" w:cs="Arial"/>
-                <w:color w:val="000000"/>
-                <w:sz w:val="22"/>
-                <w:szCs w:val="22"/>
-              </w:rPr>
-              <w:t>dataset_idPVT_Sujiawan</w:t>
-            </w:r>
-            <w:proofErr w:type="spellEnd"/>
+              <w:t>s(age):dataset_id4097</w:t>
+            </w:r>
           </w:p>
         </w:tc>
         <w:tc>
@@ -27020,7 +26480,7 @@
                 <w:sz w:val="22"/>
                 <w:szCs w:val="22"/>
               </w:rPr>
-              <w:t>3.790</w:t>
+              <w:t>0.000</w:t>
             </w:r>
           </w:p>
         </w:tc>
@@ -27102,7 +26562,7 @@
                 <w:sz w:val="22"/>
                 <w:szCs w:val="22"/>
               </w:rPr>
-              <w:t>1.221</w:t>
+              <w:t>0.000</w:t>
             </w:r>
           </w:p>
         </w:tc>
@@ -27143,7 +26603,7 @@
                 <w:sz w:val="22"/>
                 <w:szCs w:val="22"/>
               </w:rPr>
-              <w:t>0.6556</w:t>
+              <w:t>0.7963</w:t>
             </w:r>
           </w:p>
         </w:tc>
@@ -27259,7 +26719,7 @@
                 <w:sz w:val="22"/>
                 <w:szCs w:val="22"/>
               </w:rPr>
-              <w:t>s(age):dataset_idPVT_Xiehu_Lake_SO4</w:t>
+              <w:t>s(age):dataset_id3861</w:t>
             </w:r>
           </w:p>
         </w:tc>
@@ -27300,7 +26760,7 @@
                 <w:sz w:val="22"/>
                 <w:szCs w:val="22"/>
               </w:rPr>
-              <w:t>5.017</w:t>
+              <w:t>0.001</w:t>
             </w:r>
           </w:p>
         </w:tc>
@@ -27382,7 +26842,7 @@
                 <w:sz w:val="22"/>
                 <w:szCs w:val="22"/>
               </w:rPr>
-              <w:t>101.559</w:t>
+              <w:t>0.000</w:t>
             </w:r>
           </w:p>
         </w:tc>
@@ -27423,7 +26883,7 @@
                 <w:sz w:val="22"/>
                 <w:szCs w:val="22"/>
               </w:rPr>
-              <w:t>0.0000</w:t>
+              <w:t>0.3748</w:t>
             </w:r>
           </w:p>
         </w:tc>
@@ -27463,7 +26923,7 @@
                 <w:sz w:val="22"/>
                 <w:szCs w:val="22"/>
               </w:rPr>
-              <w:t>***</w:t>
+              <w:t xml:space="preserve">   </w:t>
             </w:r>
           </w:p>
         </w:tc>
@@ -27539,7 +26999,7 @@
                 <w:sz w:val="22"/>
                 <w:szCs w:val="22"/>
               </w:rPr>
-              <w:t>s(age):dataset_idcao_22</w:t>
+              <w:t>s(age):dataset_id1845</w:t>
             </w:r>
           </w:p>
         </w:tc>
@@ -27580,7 +27040,7 @@
                 <w:sz w:val="22"/>
                 <w:szCs w:val="22"/>
               </w:rPr>
-              <w:t>0.000</w:t>
+              <w:t>5.116</w:t>
             </w:r>
           </w:p>
         </w:tc>
@@ -27662,7 +27122,7 @@
                 <w:sz w:val="22"/>
                 <w:szCs w:val="22"/>
               </w:rPr>
-              <w:t>0.000</w:t>
+              <w:t>94.200</w:t>
             </w:r>
           </w:p>
         </w:tc>
@@ -27703,7 +27163,7 @@
                 <w:sz w:val="22"/>
                 <w:szCs w:val="22"/>
               </w:rPr>
-              <w:t>0.5158</w:t>
+              <w:t>0.0001</w:t>
             </w:r>
           </w:p>
         </w:tc>
@@ -27743,7 +27203,7 @@
                 <w:sz w:val="22"/>
                 <w:szCs w:val="22"/>
               </w:rPr>
-              <w:t xml:space="preserve">   </w:t>
+              <w:t>***</w:t>
             </w:r>
           </w:p>
         </w:tc>
@@ -27819,7 +27279,7 @@
                 <w:sz w:val="22"/>
                 <w:szCs w:val="22"/>
               </w:rPr>
-              <w:t>s(age):dataset_idcao_56</w:t>
+              <w:t>s(age):dataset_id41247</w:t>
             </w:r>
           </w:p>
         </w:tc>
@@ -27983,7 +27443,7 @@
                 <w:sz w:val="22"/>
                 <w:szCs w:val="22"/>
               </w:rPr>
-              <w:t>0.4531</w:t>
+              <w:t>0.9100</w:t>
             </w:r>
           </w:p>
         </w:tc>
@@ -28099,7 +27559,7 @@
                 <w:sz w:val="22"/>
                 <w:szCs w:val="22"/>
               </w:rPr>
-              <w:t>s(age):dataset_idcao_124</w:t>
+              <w:t>s(age):dataset_id41245</w:t>
             </w:r>
           </w:p>
         </w:tc>
@@ -28140,7 +27600,7 @@
                 <w:sz w:val="22"/>
                 <w:szCs w:val="22"/>
               </w:rPr>
-              <w:t>1.665</w:t>
+              <w:t>5.283</w:t>
             </w:r>
           </w:p>
         </w:tc>
@@ -28222,7 +27682,7 @@
                 <w:sz w:val="22"/>
                 <w:szCs w:val="22"/>
               </w:rPr>
-              <w:t>9.642</w:t>
+              <w:t>14.285</w:t>
             </w:r>
           </w:p>
         </w:tc>
@@ -28263,7 +27723,7 @@
                 <w:sz w:val="22"/>
                 <w:szCs w:val="22"/>
               </w:rPr>
-              <w:t>0.0155</w:t>
+              <w:t>0.0052</w:t>
             </w:r>
           </w:p>
         </w:tc>
@@ -28303,7 +27763,7 @@
                 <w:sz w:val="22"/>
                 <w:szCs w:val="22"/>
               </w:rPr>
-              <w:t xml:space="preserve">  *</w:t>
+              <w:t xml:space="preserve"> **</w:t>
             </w:r>
           </w:p>
         </w:tc>
@@ -28379,7 +27839,7 @@
                 <w:sz w:val="22"/>
                 <w:szCs w:val="22"/>
               </w:rPr>
-              <w:t>s(age):dataset_idcao_85</w:t>
+              <w:t>s(age):dataset_id1860</w:t>
             </w:r>
           </w:p>
         </w:tc>
@@ -28420,7 +27880,7 @@
                 <w:sz w:val="22"/>
                 <w:szCs w:val="22"/>
               </w:rPr>
-              <w:t>5.801</w:t>
+              <w:t>0.000</w:t>
             </w:r>
           </w:p>
         </w:tc>
@@ -28502,7 +27962,7 @@
                 <w:sz w:val="22"/>
                 <w:szCs w:val="22"/>
               </w:rPr>
-              <w:t>80.567</w:t>
+              <w:t>0.000</w:t>
             </w:r>
           </w:p>
         </w:tc>
@@ -28543,7 +28003,7 @@
                 <w:sz w:val="22"/>
                 <w:szCs w:val="22"/>
               </w:rPr>
-              <w:t>0.0000</w:t>
+              <w:t>0.8509</w:t>
             </w:r>
           </w:p>
         </w:tc>
@@ -28583,7 +28043,7 @@
                 <w:sz w:val="22"/>
                 <w:szCs w:val="22"/>
               </w:rPr>
-              <w:t>***</w:t>
+              <w:t xml:space="preserve">   </w:t>
             </w:r>
           </w:p>
         </w:tc>
@@ -28659,7 +28119,7 @@
                 <w:sz w:val="22"/>
                 <w:szCs w:val="22"/>
               </w:rPr>
-              <w:t>s(age):dataset_idPANGAEA.808952</w:t>
+              <w:t>s(age):dataset_id30184</w:t>
             </w:r>
           </w:p>
         </w:tc>
@@ -28700,7 +28160,7 @@
                 <w:sz w:val="22"/>
                 <w:szCs w:val="22"/>
               </w:rPr>
-              <w:t>3.460</w:t>
+              <w:t>3.934</w:t>
             </w:r>
           </w:p>
         </w:tc>
@@ -28782,7 +28242,7 @@
                 <w:sz w:val="22"/>
                 <w:szCs w:val="22"/>
               </w:rPr>
-              <w:t>71.519</w:t>
+              <w:t>7.761</w:t>
             </w:r>
           </w:p>
         </w:tc>
@@ -28823,7 +28283,7 @@
                 <w:sz w:val="22"/>
                 <w:szCs w:val="22"/>
               </w:rPr>
-              <w:t>0.0000</w:t>
+              <w:t>0.1072</w:t>
             </w:r>
           </w:p>
         </w:tc>
@@ -28863,7 +28323,7 @@
                 <w:sz w:val="22"/>
                 <w:szCs w:val="22"/>
               </w:rPr>
-              <w:t>***</w:t>
+              <w:t xml:space="preserve">   </w:t>
             </w:r>
           </w:p>
         </w:tc>
@@ -28939,19 +28399,8 @@
                 <w:sz w:val="22"/>
                 <w:szCs w:val="22"/>
               </w:rPr>
-              <w:t>s(age):</w:t>
-            </w:r>
-            <w:proofErr w:type="spellStart"/>
-            <w:r>
-              <w:rPr>
-                <w:rFonts w:ascii="Arial" w:eastAsia="Arial" w:hAnsi="Arial" w:cs="Arial"/>
-                <w:color w:val="000000"/>
-                <w:sz w:val="22"/>
-                <w:szCs w:val="22"/>
-              </w:rPr>
-              <w:t>dataset_idLake_Moon</w:t>
-            </w:r>
-            <w:proofErr w:type="spellEnd"/>
+              <w:t>s(age):dataset_id14612</w:t>
+            </w:r>
           </w:p>
         </w:tc>
         <w:tc>
@@ -28991,7 +28440,7 @@
                 <w:sz w:val="22"/>
                 <w:szCs w:val="22"/>
               </w:rPr>
-              <w:t>5.701</w:t>
+              <w:t>2.950</w:t>
             </w:r>
           </w:p>
         </w:tc>
@@ -29073,7 +28522,7 @@
                 <w:sz w:val="22"/>
                 <w:szCs w:val="22"/>
               </w:rPr>
-              <w:t>10.823</w:t>
+              <w:t>5.595</w:t>
             </w:r>
           </w:p>
         </w:tc>
@@ -29114,7 +28563,7 @@
                 <w:sz w:val="22"/>
                 <w:szCs w:val="22"/>
               </w:rPr>
-              <w:t>0.0000</w:t>
+              <w:t>0.2483</w:t>
             </w:r>
           </w:p>
         </w:tc>
@@ -29154,7 +28603,7 @@
                 <w:sz w:val="22"/>
                 <w:szCs w:val="22"/>
               </w:rPr>
-              <w:t>***</w:t>
+              <w:t xml:space="preserve">   </w:t>
             </w:r>
           </w:p>
         </w:tc>
@@ -29230,7 +28679,7 @@
                 <w:sz w:val="22"/>
                 <w:szCs w:val="22"/>
               </w:rPr>
-              <w:t>s(age):dataset_id1860</w:t>
+              <w:t>s(age):dataset_id4020</w:t>
             </w:r>
           </w:p>
         </w:tc>
@@ -29271,7 +28720,7 @@
                 <w:sz w:val="22"/>
                 <w:szCs w:val="22"/>
               </w:rPr>
-              <w:t>0.000</w:t>
+              <w:t>1.235</w:t>
             </w:r>
           </w:p>
         </w:tc>
@@ -29353,7 +28802,7 @@
                 <w:sz w:val="22"/>
                 <w:szCs w:val="22"/>
               </w:rPr>
-              <w:t>0.000</w:t>
+              <w:t>2.644</w:t>
             </w:r>
           </w:p>
         </w:tc>
@@ -29394,7 +28843,7 @@
                 <w:sz w:val="22"/>
                 <w:szCs w:val="22"/>
               </w:rPr>
-              <w:t>0.8656</w:t>
+              <w:t>0.0194</w:t>
             </w:r>
           </w:p>
         </w:tc>
@@ -29434,7 +28883,7 @@
                 <w:sz w:val="22"/>
                 <w:szCs w:val="22"/>
               </w:rPr>
-              <w:t xml:space="preserve">   </w:t>
+              <w:t xml:space="preserve">  *</w:t>
             </w:r>
           </w:p>
         </w:tc>
@@ -29551,7 +29000,7 @@
                 <w:sz w:val="22"/>
                 <w:szCs w:val="22"/>
               </w:rPr>
-              <w:t>4.803</w:t>
+              <w:t>4.809</w:t>
             </w:r>
           </w:p>
         </w:tc>
@@ -29633,7 +29082,7 @@
                 <w:sz w:val="22"/>
                 <w:szCs w:val="22"/>
               </w:rPr>
-              <w:t>112.291</w:t>
+              <w:t>120.135</w:t>
             </w:r>
           </w:p>
         </w:tc>
@@ -29674,7 +29123,7 @@
                 <w:sz w:val="22"/>
                 <w:szCs w:val="22"/>
               </w:rPr>
-              <w:t>0.0995</w:t>
+              <w:t>0.0910</w:t>
             </w:r>
           </w:p>
         </w:tc>
@@ -29790,27 +29239,7 @@
                 <w:sz w:val="22"/>
                 <w:szCs w:val="22"/>
               </w:rPr>
-              <w:t>s(</w:t>
-            </w:r>
-            <w:proofErr w:type="spellStart"/>
-            <w:r>
-              <w:rPr>
-                <w:rFonts w:ascii="Arial" w:eastAsia="Arial" w:hAnsi="Arial" w:cs="Arial"/>
-                <w:color w:val="000000"/>
-                <w:sz w:val="22"/>
-                <w:szCs w:val="22"/>
-              </w:rPr>
-              <w:t>dataset_id</w:t>
-            </w:r>
-            <w:proofErr w:type="spellEnd"/>
-            <w:r>
-              <w:rPr>
-                <w:rFonts w:ascii="Arial" w:eastAsia="Arial" w:hAnsi="Arial" w:cs="Arial"/>
-                <w:color w:val="000000"/>
-                <w:sz w:val="22"/>
-                <w:szCs w:val="22"/>
-              </w:rPr>
-              <w:t>)</w:t>
+              <w:t>s(dataset_id)</w:t>
             </w:r>
           </w:p>
         </w:tc>
@@ -29851,7 +29280,7 @@
                 <w:sz w:val="22"/>
                 <w:szCs w:val="22"/>
               </w:rPr>
-              <w:t>90.031</w:t>
+              <w:t>89.987</w:t>
             </w:r>
           </w:p>
         </w:tc>
@@ -29933,7 +29362,7 @@
                 <w:sz w:val="22"/>
                 <w:szCs w:val="22"/>
               </w:rPr>
-              <w:t>81.435</w:t>
+              <w:t>81.148</w:t>
             </w:r>
           </w:p>
         </w:tc>
@@ -30083,45 +29512,14 @@
               <w:spacing w:before="100" w:after="100"/>
               <w:ind w:left="100" w:right="100"/>
             </w:pPr>
-            <w:proofErr w:type="spellStart"/>
-            <w:r>
-              <w:rPr>
-                <w:rFonts w:ascii="Arial" w:eastAsia="Arial" w:hAnsi="Arial" w:cs="Arial"/>
-                <w:color w:val="000000"/>
-                <w:sz w:val="22"/>
-                <w:szCs w:val="22"/>
-              </w:rPr>
-              <w:t>ti</w:t>
-            </w:r>
-            <w:proofErr w:type="spellEnd"/>
-            <w:r>
-              <w:rPr>
-                <w:rFonts w:ascii="Arial" w:eastAsia="Arial" w:hAnsi="Arial" w:cs="Arial"/>
-                <w:color w:val="000000"/>
-                <w:sz w:val="22"/>
-                <w:szCs w:val="22"/>
-              </w:rPr>
-              <w:t>(</w:t>
-            </w:r>
-            <w:proofErr w:type="spellStart"/>
-            <w:r>
-              <w:rPr>
-                <w:rFonts w:ascii="Arial" w:eastAsia="Arial" w:hAnsi="Arial" w:cs="Arial"/>
-                <w:color w:val="000000"/>
-                <w:sz w:val="22"/>
-                <w:szCs w:val="22"/>
-              </w:rPr>
-              <w:t>lat,age</w:t>
-            </w:r>
-            <w:proofErr w:type="spellEnd"/>
-            <w:r>
-              <w:rPr>
-                <w:rFonts w:ascii="Arial" w:eastAsia="Arial" w:hAnsi="Arial" w:cs="Arial"/>
-                <w:color w:val="000000"/>
-                <w:sz w:val="22"/>
-                <w:szCs w:val="22"/>
-              </w:rPr>
-              <w:t>)</w:t>
+            <w:r>
+              <w:rPr>
+                <w:rFonts w:ascii="Arial" w:eastAsia="Arial" w:hAnsi="Arial" w:cs="Arial"/>
+                <w:color w:val="000000"/>
+                <w:sz w:val="22"/>
+                <w:szCs w:val="22"/>
+              </w:rPr>
+              <w:t>ti(lat,age)</w:t>
             </w:r>
           </w:p>
         </w:tc>
@@ -30244,7 +29642,7 @@
                 <w:sz w:val="22"/>
                 <w:szCs w:val="22"/>
               </w:rPr>
-              <w:t>4.712</w:t>
+              <w:t>4.598</w:t>
             </w:r>
           </w:p>
         </w:tc>
@@ -30285,7 +29683,7 @@
                 <w:sz w:val="22"/>
                 <w:szCs w:val="22"/>
               </w:rPr>
-              <w:t>0.0300</w:t>
+              <w:t>0.0320</w:t>
             </w:r>
           </w:p>
         </w:tc>
@@ -30365,25 +29763,14 @@
               <w:ind w:left="100" w:right="100"/>
               <w:jc w:val="right"/>
             </w:pPr>
-            <w:proofErr w:type="spellStart"/>
-            <w:r>
-              <w:rPr>
-                <w:rFonts w:ascii="Arial" w:eastAsia="Arial" w:hAnsi="Arial" w:cs="Arial"/>
-                <w:color w:val="000000"/>
-                <w:sz w:val="22"/>
-                <w:szCs w:val="22"/>
-              </w:rPr>
-              <w:t>Signif</w:t>
-            </w:r>
-            <w:proofErr w:type="spellEnd"/>
-            <w:r>
-              <w:rPr>
-                <w:rFonts w:ascii="Arial" w:eastAsia="Arial" w:hAnsi="Arial" w:cs="Arial"/>
-                <w:color w:val="000000"/>
-                <w:sz w:val="22"/>
-                <w:szCs w:val="22"/>
-              </w:rPr>
-              <w:t>. codes: 0 &lt;= '***' &lt; 0.001 &lt; '**' &lt; 0.01 &lt; '*' &lt; 0.05</w:t>
+            <w:r>
+              <w:rPr>
+                <w:rFonts w:ascii="Arial" w:eastAsia="Arial" w:hAnsi="Arial" w:cs="Arial"/>
+                <w:color w:val="000000"/>
+                <w:sz w:val="22"/>
+                <w:szCs w:val="22"/>
+              </w:rPr>
+              <w:t>Signif. codes: 0 &lt;= '***' &lt; 0.001 &lt; '**' &lt; 0.01 &lt; '*' &lt; 0.05</w:t>
             </w:r>
           </w:p>
         </w:tc>
@@ -30513,27 +29900,7 @@
                 <w:sz w:val="22"/>
                 <w:szCs w:val="22"/>
               </w:rPr>
-              <w:t xml:space="preserve">-REML : 4860.420, Scale </w:t>
-            </w:r>
-            <w:proofErr w:type="spellStart"/>
-            <w:r>
-              <w:rPr>
-                <w:rFonts w:ascii="Arial" w:eastAsia="Arial" w:hAnsi="Arial" w:cs="Arial"/>
-                <w:color w:val="000000"/>
-                <w:sz w:val="22"/>
-                <w:szCs w:val="22"/>
-              </w:rPr>
-              <w:t>est</w:t>
-            </w:r>
-            <w:proofErr w:type="spellEnd"/>
-            <w:r>
-              <w:rPr>
-                <w:rFonts w:ascii="Arial" w:eastAsia="Arial" w:hAnsi="Arial" w:cs="Arial"/>
-                <w:color w:val="000000"/>
-                <w:sz w:val="22"/>
-                <w:szCs w:val="22"/>
-              </w:rPr>
-              <w:t>: 0.348, N: 6557</w:t>
+              <w:t>-REML : 4862.098, Scale est: 0.349, N: 6557</w:t>
             </w:r>
           </w:p>
         </w:tc>
@@ -30814,13 +30181,13 @@
       </w:pPr>
     </w:lvl>
   </w:abstractNum>
-  <w:num w:numId="1" w16cid:durableId="1299535567">
+  <w:num w:numId="1" w16cid:durableId="1296528466">
     <w:abstractNumId w:val="1"/>
   </w:num>
-  <w:num w:numId="2" w16cid:durableId="1047409557">
+  <w:num w:numId="2" w16cid:durableId="914586117">
     <w:abstractNumId w:val="2"/>
   </w:num>
-  <w:num w:numId="3" w16cid:durableId="374693365">
+  <w:num w:numId="3" w16cid:durableId="149559189">
     <w:abstractNumId w:val="0"/>
   </w:num>
 </w:numbering>

</xml_diff>